<commit_message>
4h 12m before PA3PbIB O4KA by Polyakov
</commit_message>
<xml_diff>
--- a/Work/Notes/Руководство Пользователя.docx
+++ b/Work/Notes/Руководство Пользователя.docx
@@ -301,7 +301,25 @@
           <w:sz w:val="28"/>
           <w:szCs w:val="28"/>
         </w:rPr>
-        <w:t xml:space="preserve"> Никоненко Андрей</w:t>
+        <w:t xml:space="preserve"> </w:t>
+      </w:r>
+      <w:proofErr w:type="spellStart"/>
+      <w:r>
+        <w:rPr>
+          <w:rFonts w:ascii="Times New Roman" w:hAnsi="Times New Roman" w:cs="Times New Roman"/>
+          <w:sz w:val="28"/>
+          <w:szCs w:val="28"/>
+        </w:rPr>
+        <w:t>Чихватова</w:t>
+      </w:r>
+      <w:proofErr w:type="spellEnd"/>
+      <w:r>
+        <w:rPr>
+          <w:rFonts w:ascii="Times New Roman" w:hAnsi="Times New Roman" w:cs="Times New Roman"/>
+          <w:sz w:val="28"/>
+          <w:szCs w:val="28"/>
+        </w:rPr>
+        <w:t xml:space="preserve"> Алёна</w:t>
       </w:r>
       <w:r>
         <w:rPr>
@@ -324,28 +342,28 @@
       <w:r>
         <w:rPr>
           <w:rFonts w:ascii="Times New Roman" w:hAnsi="Times New Roman" w:cs="Times New Roman"/>
+          <w:b/>
+          <w:bCs/>
           <w:sz w:val="28"/>
           <w:szCs w:val="28"/>
         </w:rPr>
         <w:t xml:space="preserve"> </w:t>
       </w:r>
-      <w:proofErr w:type="spellStart"/>
-      <w:r>
-        <w:rPr>
-          <w:rFonts w:ascii="Times New Roman" w:hAnsi="Times New Roman" w:cs="Times New Roman"/>
-          <w:sz w:val="28"/>
-          <w:szCs w:val="28"/>
-        </w:rPr>
-        <w:t>Чихватова</w:t>
-      </w:r>
-      <w:proofErr w:type="spellEnd"/>
-      <w:r>
-        <w:rPr>
-          <w:rFonts w:ascii="Times New Roman" w:hAnsi="Times New Roman" w:cs="Times New Roman"/>
-          <w:sz w:val="28"/>
-          <w:szCs w:val="28"/>
-        </w:rPr>
-        <w:t xml:space="preserve"> Алёна, Литвинов Вячеслав</w:t>
+      <w:r>
+        <w:rPr>
+          <w:rFonts w:ascii="Times New Roman" w:hAnsi="Times New Roman" w:cs="Times New Roman"/>
+          <w:sz w:val="28"/>
+          <w:szCs w:val="28"/>
+        </w:rPr>
+        <w:t>Никоненко Андрей</w:t>
+      </w:r>
+      <w:r>
+        <w:rPr>
+          <w:rFonts w:ascii="Times New Roman" w:hAnsi="Times New Roman" w:cs="Times New Roman"/>
+          <w:sz w:val="28"/>
+          <w:szCs w:val="28"/>
+        </w:rPr>
+        <w:t>, Литвинов Вячеслав</w:t>
       </w:r>
     </w:p>
     <w:p>
@@ -359,6 +377,13 @@
     </w:p>
     <w:sdt>
       <w:sdtPr>
+        <w:rPr>
+          <w:rFonts w:asciiTheme="minorHAnsi" w:eastAsiaTheme="minorHAnsi" w:hAnsiTheme="minorHAnsi" w:cstheme="minorBidi"/>
+          <w:color w:val="auto"/>
+          <w:sz w:val="22"/>
+          <w:szCs w:val="22"/>
+          <w:lang w:eastAsia="en-US"/>
+        </w:rPr>
         <w:id w:val="1967394094"/>
         <w:docPartObj>
           <w:docPartGallery w:val="Table of Contents"/>
@@ -367,13 +392,8 @@
       </w:sdtPr>
       <w:sdtEndPr>
         <w:rPr>
-          <w:rFonts w:asciiTheme="minorHAnsi" w:eastAsiaTheme="minorHAnsi" w:hAnsiTheme="minorHAnsi" w:cstheme="minorBidi"/>
           <w:b/>
           <w:bCs/>
-          <w:color w:val="auto"/>
-          <w:sz w:val="22"/>
-          <w:szCs w:val="22"/>
-          <w:lang w:eastAsia="en-US"/>
         </w:rPr>
       </w:sdtEndPr>
       <w:sdtContent>
@@ -408,10 +428,11 @@
               <w:tab w:val="right" w:leader="dot" w:pos="9345"/>
             </w:tabs>
             <w:rPr>
-              <w:rFonts w:ascii="Times New Roman" w:hAnsi="Times New Roman" w:cs="Times New Roman"/>
+              <w:rFonts w:ascii="Times New Roman" w:eastAsiaTheme="minorEastAsia" w:hAnsi="Times New Roman" w:cs="Times New Roman"/>
               <w:noProof/>
               <w:sz w:val="28"/>
               <w:szCs w:val="28"/>
+              <w:lang w:eastAsia="ru-RU"/>
             </w:rPr>
           </w:pPr>
           <w:r>
@@ -438,7 +459,7 @@
             </w:rPr>
             <w:fldChar w:fldCharType="separate"/>
           </w:r>
-          <w:hyperlink w:anchor="_Toc43778397" w:history="1">
+          <w:hyperlink w:anchor="_Toc44262864" w:history="1">
             <w:r>
               <w:rPr>
                 <w:rStyle w:val="a4"/>
@@ -477,7 +498,7 @@
                 <w:sz w:val="28"/>
                 <w:szCs w:val="28"/>
               </w:rPr>
-              <w:instrText xml:space="preserve"> PAGEREF _Toc43778397 \h </w:instrText>
+              <w:instrText xml:space="preserve"> PAGEREF _Toc44262864 \h </w:instrText>
             </w:r>
             <w:r>
               <w:rPr>
@@ -506,7 +527,7 @@
                 <w:sz w:val="28"/>
                 <w:szCs w:val="28"/>
               </w:rPr>
-              <w:t>2</w:t>
+              <w:t>3</w:t>
             </w:r>
             <w:r>
               <w:rPr>
@@ -527,13 +548,14 @@
               <w:tab w:val="right" w:leader="dot" w:pos="9345"/>
             </w:tabs>
             <w:rPr>
-              <w:rFonts w:ascii="Times New Roman" w:hAnsi="Times New Roman" w:cs="Times New Roman"/>
+              <w:rFonts w:ascii="Times New Roman" w:eastAsiaTheme="minorEastAsia" w:hAnsi="Times New Roman" w:cs="Times New Roman"/>
               <w:noProof/>
               <w:sz w:val="28"/>
               <w:szCs w:val="28"/>
+              <w:lang w:eastAsia="ru-RU"/>
             </w:rPr>
           </w:pPr>
-          <w:hyperlink w:anchor="_Toc43778398" w:history="1">
+          <w:hyperlink w:anchor="_Toc44262865" w:history="1">
             <w:r>
               <w:rPr>
                 <w:rStyle w:val="a4"/>
@@ -572,7 +594,7 @@
                 <w:sz w:val="28"/>
                 <w:szCs w:val="28"/>
               </w:rPr>
-              <w:instrText xml:space="preserve"> PAGEREF _Toc43778398 \h </w:instrText>
+              <w:instrText xml:space="preserve"> PAGEREF _Toc44262865 \h </w:instrText>
             </w:r>
             <w:r>
               <w:rPr>
@@ -601,7 +623,7 @@
                 <w:sz w:val="28"/>
                 <w:szCs w:val="28"/>
               </w:rPr>
-              <w:t>2</w:t>
+              <w:t>3</w:t>
             </w:r>
             <w:r>
               <w:rPr>
@@ -622,13 +644,14 @@
               <w:tab w:val="right" w:leader="dot" w:pos="9345"/>
             </w:tabs>
             <w:rPr>
-              <w:rFonts w:ascii="Times New Roman" w:hAnsi="Times New Roman" w:cs="Times New Roman"/>
+              <w:rFonts w:ascii="Times New Roman" w:eastAsiaTheme="minorEastAsia" w:hAnsi="Times New Roman" w:cs="Times New Roman"/>
               <w:noProof/>
               <w:sz w:val="28"/>
               <w:szCs w:val="28"/>
+              <w:lang w:eastAsia="ru-RU"/>
             </w:rPr>
           </w:pPr>
-          <w:hyperlink w:anchor="_Toc43778399" w:history="1">
+          <w:hyperlink w:anchor="_Toc44262866" w:history="1">
             <w:r>
               <w:rPr>
                 <w:rStyle w:val="a4"/>
@@ -667,7 +690,7 @@
                 <w:sz w:val="28"/>
                 <w:szCs w:val="28"/>
               </w:rPr>
-              <w:instrText xml:space="preserve"> PAGEREF _Toc43778399 \h </w:instrText>
+              <w:instrText xml:space="preserve"> PAGEREF _Toc44262866 \h </w:instrText>
             </w:r>
             <w:r>
               <w:rPr>
@@ -696,7 +719,7 @@
                 <w:sz w:val="28"/>
                 <w:szCs w:val="28"/>
               </w:rPr>
-              <w:t>2</w:t>
+              <w:t>3</w:t>
             </w:r>
             <w:r>
               <w:rPr>
@@ -717,13 +740,14 @@
               <w:tab w:val="right" w:leader="dot" w:pos="9345"/>
             </w:tabs>
             <w:rPr>
-              <w:rFonts w:ascii="Times New Roman" w:hAnsi="Times New Roman" w:cs="Times New Roman"/>
+              <w:rFonts w:ascii="Times New Roman" w:eastAsiaTheme="minorEastAsia" w:hAnsi="Times New Roman" w:cs="Times New Roman"/>
               <w:noProof/>
               <w:sz w:val="28"/>
               <w:szCs w:val="28"/>
+              <w:lang w:eastAsia="ru-RU"/>
             </w:rPr>
           </w:pPr>
-          <w:hyperlink w:anchor="_Toc43778400" w:history="1">
+          <w:hyperlink w:anchor="_Toc44262867" w:history="1">
             <w:r>
               <w:rPr>
                 <w:rStyle w:val="a4"/>
@@ -762,7 +786,7 @@
                 <w:sz w:val="28"/>
                 <w:szCs w:val="28"/>
               </w:rPr>
-              <w:instrText xml:space="preserve"> PAGEREF _Toc43778400 \h </w:instrText>
+              <w:instrText xml:space="preserve"> PAGEREF _Toc44262867 \h </w:instrText>
             </w:r>
             <w:r>
               <w:rPr>
@@ -791,7 +815,7 @@
                 <w:sz w:val="28"/>
                 <w:szCs w:val="28"/>
               </w:rPr>
-              <w:t>2</w:t>
+              <w:t>3</w:t>
             </w:r>
             <w:r>
               <w:rPr>
@@ -812,13 +836,14 @@
               <w:tab w:val="right" w:leader="dot" w:pos="9345"/>
             </w:tabs>
             <w:rPr>
-              <w:rFonts w:ascii="Times New Roman" w:hAnsi="Times New Roman" w:cs="Times New Roman"/>
+              <w:rFonts w:ascii="Times New Roman" w:eastAsiaTheme="minorEastAsia" w:hAnsi="Times New Roman" w:cs="Times New Roman"/>
               <w:noProof/>
               <w:sz w:val="28"/>
               <w:szCs w:val="28"/>
+              <w:lang w:eastAsia="ru-RU"/>
             </w:rPr>
           </w:pPr>
-          <w:hyperlink w:anchor="_Toc43778401" w:history="1">
+          <w:hyperlink w:anchor="_Toc44262868" w:history="1">
             <w:r>
               <w:rPr>
                 <w:rStyle w:val="a4"/>
@@ -857,7 +882,7 @@
                 <w:sz w:val="28"/>
                 <w:szCs w:val="28"/>
               </w:rPr>
-              <w:instrText xml:space="preserve"> PAGEREF _Toc43778401 \h </w:instrText>
+              <w:instrText xml:space="preserve"> PAGEREF _Toc44262868 \h </w:instrText>
             </w:r>
             <w:r>
               <w:rPr>
@@ -886,7 +911,7 @@
                 <w:sz w:val="28"/>
                 <w:szCs w:val="28"/>
               </w:rPr>
-              <w:t>3</w:t>
+              <w:t>4</w:t>
             </w:r>
             <w:r>
               <w:rPr>
@@ -907,13 +932,14 @@
               <w:tab w:val="right" w:leader="dot" w:pos="9345"/>
             </w:tabs>
             <w:rPr>
-              <w:rFonts w:ascii="Times New Roman" w:hAnsi="Times New Roman" w:cs="Times New Roman"/>
+              <w:rFonts w:ascii="Times New Roman" w:eastAsiaTheme="minorEastAsia" w:hAnsi="Times New Roman" w:cs="Times New Roman"/>
               <w:noProof/>
               <w:sz w:val="28"/>
               <w:szCs w:val="28"/>
+              <w:lang w:eastAsia="ru-RU"/>
             </w:rPr>
           </w:pPr>
-          <w:hyperlink w:anchor="_Toc43778402" w:history="1">
+          <w:hyperlink w:anchor="_Toc44262869" w:history="1">
             <w:r>
               <w:rPr>
                 <w:rStyle w:val="a4"/>
@@ -952,7 +978,7 @@
                 <w:sz w:val="28"/>
                 <w:szCs w:val="28"/>
               </w:rPr>
-              <w:instrText xml:space="preserve"> PAGEREF _Toc43778402 \h </w:instrText>
+              <w:instrText xml:space="preserve"> PAGEREF _Toc44262869 \h </w:instrText>
             </w:r>
             <w:r>
               <w:rPr>
@@ -981,7 +1007,7 @@
                 <w:sz w:val="28"/>
                 <w:szCs w:val="28"/>
               </w:rPr>
-              <w:t>3</w:t>
+              <w:t>4</w:t>
             </w:r>
             <w:r>
               <w:rPr>
@@ -1002,13 +1028,14 @@
               <w:tab w:val="right" w:leader="dot" w:pos="9345"/>
             </w:tabs>
             <w:rPr>
-              <w:rFonts w:ascii="Times New Roman" w:hAnsi="Times New Roman" w:cs="Times New Roman"/>
+              <w:rFonts w:ascii="Times New Roman" w:eastAsiaTheme="minorEastAsia" w:hAnsi="Times New Roman" w:cs="Times New Roman"/>
               <w:noProof/>
               <w:sz w:val="28"/>
               <w:szCs w:val="28"/>
+              <w:lang w:eastAsia="ru-RU"/>
             </w:rPr>
           </w:pPr>
-          <w:hyperlink w:anchor="_Toc43778403" w:history="1">
+          <w:hyperlink w:anchor="_Toc44262870" w:history="1">
             <w:r>
               <w:rPr>
                 <w:rStyle w:val="a4"/>
@@ -1047,7 +1074,7 @@
                 <w:sz w:val="28"/>
                 <w:szCs w:val="28"/>
               </w:rPr>
-              <w:instrText xml:space="preserve"> PAGEREF _Toc43778403 \h </w:instrText>
+              <w:instrText xml:space="preserve"> PAGEREF _Toc44262870 \h </w:instrText>
             </w:r>
             <w:r>
               <w:rPr>
@@ -1076,7 +1103,7 @@
                 <w:sz w:val="28"/>
                 <w:szCs w:val="28"/>
               </w:rPr>
-              <w:t>4</w:t>
+              <w:t>5</w:t>
             </w:r>
             <w:r>
               <w:rPr>
@@ -1097,13 +1124,14 @@
               <w:tab w:val="right" w:leader="dot" w:pos="9345"/>
             </w:tabs>
             <w:rPr>
-              <w:rFonts w:ascii="Times New Roman" w:hAnsi="Times New Roman" w:cs="Times New Roman"/>
+              <w:rFonts w:ascii="Times New Roman" w:eastAsiaTheme="minorEastAsia" w:hAnsi="Times New Roman" w:cs="Times New Roman"/>
               <w:noProof/>
               <w:sz w:val="28"/>
               <w:szCs w:val="28"/>
+              <w:lang w:eastAsia="ru-RU"/>
             </w:rPr>
           </w:pPr>
-          <w:hyperlink w:anchor="_Toc43778404" w:history="1">
+          <w:hyperlink w:anchor="_Toc44262871" w:history="1">
             <w:r>
               <w:rPr>
                 <w:rStyle w:val="a4"/>
@@ -1142,7 +1170,7 @@
                 <w:sz w:val="28"/>
                 <w:szCs w:val="28"/>
               </w:rPr>
-              <w:instrText xml:space="preserve"> PAGEREF _Toc43778404 \h </w:instrText>
+              <w:instrText xml:space="preserve"> PAGEREF _Toc44262871 \h </w:instrText>
             </w:r>
             <w:r>
               <w:rPr>
@@ -1171,7 +1199,7 @@
                 <w:sz w:val="28"/>
                 <w:szCs w:val="28"/>
               </w:rPr>
-              <w:t>5</w:t>
+              <w:t>6</w:t>
             </w:r>
             <w:r>
               <w:rPr>
@@ -1192,13 +1220,14 @@
               <w:tab w:val="right" w:leader="dot" w:pos="9345"/>
             </w:tabs>
             <w:rPr>
-              <w:rFonts w:ascii="Times New Roman" w:hAnsi="Times New Roman" w:cs="Times New Roman"/>
+              <w:rFonts w:ascii="Times New Roman" w:eastAsiaTheme="minorEastAsia" w:hAnsi="Times New Roman" w:cs="Times New Roman"/>
               <w:noProof/>
               <w:sz w:val="28"/>
               <w:szCs w:val="28"/>
+              <w:lang w:eastAsia="ru-RU"/>
             </w:rPr>
           </w:pPr>
-          <w:hyperlink w:anchor="_Toc43778405" w:history="1">
+          <w:hyperlink w:anchor="_Toc44262872" w:history="1">
             <w:r>
               <w:rPr>
                 <w:rStyle w:val="a4"/>
@@ -1237,7 +1266,7 @@
                 <w:sz w:val="28"/>
                 <w:szCs w:val="28"/>
               </w:rPr>
-              <w:instrText xml:space="preserve"> PAGEREF _Toc43778405 \h </w:instrText>
+              <w:instrText xml:space="preserve"> PAGEREF _Toc44262872 \h </w:instrText>
             </w:r>
             <w:r>
               <w:rPr>
@@ -1266,7 +1295,7 @@
                 <w:sz w:val="28"/>
                 <w:szCs w:val="28"/>
               </w:rPr>
-              <w:t>5</w:t>
+              <w:t>6</w:t>
             </w:r>
             <w:r>
               <w:rPr>
@@ -1287,13 +1316,14 @@
               <w:tab w:val="right" w:leader="dot" w:pos="9345"/>
             </w:tabs>
             <w:rPr>
-              <w:rFonts w:ascii="Times New Roman" w:hAnsi="Times New Roman" w:cs="Times New Roman"/>
+              <w:rFonts w:ascii="Times New Roman" w:eastAsiaTheme="minorEastAsia" w:hAnsi="Times New Roman" w:cs="Times New Roman"/>
               <w:noProof/>
               <w:sz w:val="28"/>
               <w:szCs w:val="28"/>
+              <w:lang w:eastAsia="ru-RU"/>
             </w:rPr>
           </w:pPr>
-          <w:hyperlink w:anchor="_Toc43778406" w:history="1">
+          <w:hyperlink w:anchor="_Toc44262873" w:history="1">
             <w:r>
               <w:rPr>
                 <w:rStyle w:val="a4"/>
@@ -1332,7 +1362,7 @@
                 <w:sz w:val="28"/>
                 <w:szCs w:val="28"/>
               </w:rPr>
-              <w:instrText xml:space="preserve"> PAGEREF _Toc43778406 \h </w:instrText>
+              <w:instrText xml:space="preserve"> PAGEREF _Toc44262873 \h </w:instrText>
             </w:r>
             <w:r>
               <w:rPr>
@@ -1361,7 +1391,7 @@
                 <w:sz w:val="28"/>
                 <w:szCs w:val="28"/>
               </w:rPr>
-              <w:t>6</w:t>
+              <w:t>7</w:t>
             </w:r>
             <w:r>
               <w:rPr>
@@ -1382,13 +1412,14 @@
               <w:tab w:val="right" w:leader="dot" w:pos="9345"/>
             </w:tabs>
             <w:rPr>
-              <w:rFonts w:ascii="Times New Roman" w:hAnsi="Times New Roman" w:cs="Times New Roman"/>
+              <w:rFonts w:ascii="Times New Roman" w:eastAsiaTheme="minorEastAsia" w:hAnsi="Times New Roman" w:cs="Times New Roman"/>
               <w:noProof/>
               <w:sz w:val="28"/>
               <w:szCs w:val="28"/>
+              <w:lang w:eastAsia="ru-RU"/>
             </w:rPr>
           </w:pPr>
-          <w:hyperlink w:anchor="_Toc43778407" w:history="1">
+          <w:hyperlink w:anchor="_Toc44262874" w:history="1">
             <w:r>
               <w:rPr>
                 <w:rStyle w:val="a4"/>
@@ -1427,7 +1458,7 @@
                 <w:sz w:val="28"/>
                 <w:szCs w:val="28"/>
               </w:rPr>
-              <w:instrText xml:space="preserve"> PAGEREF _Toc43778407 \h </w:instrText>
+              <w:instrText xml:space="preserve"> PAGEREF _Toc44262874 \h </w:instrText>
             </w:r>
             <w:r>
               <w:rPr>
@@ -1456,7 +1487,7 @@
                 <w:sz w:val="28"/>
                 <w:szCs w:val="28"/>
               </w:rPr>
-              <w:t>7</w:t>
+              <w:t>9</w:t>
             </w:r>
             <w:r>
               <w:rPr>
@@ -1477,13 +1508,14 @@
               <w:tab w:val="right" w:leader="dot" w:pos="9345"/>
             </w:tabs>
             <w:rPr>
-              <w:rFonts w:ascii="Times New Roman" w:hAnsi="Times New Roman" w:cs="Times New Roman"/>
+              <w:rFonts w:ascii="Times New Roman" w:eastAsiaTheme="minorEastAsia" w:hAnsi="Times New Roman" w:cs="Times New Roman"/>
               <w:noProof/>
               <w:sz w:val="28"/>
               <w:szCs w:val="28"/>
+              <w:lang w:eastAsia="ru-RU"/>
             </w:rPr>
           </w:pPr>
-          <w:hyperlink w:anchor="_Toc43778408" w:history="1">
+          <w:hyperlink w:anchor="_Toc44262875" w:history="1">
             <w:r>
               <w:rPr>
                 <w:rStyle w:val="a4"/>
@@ -1522,7 +1554,7 @@
                 <w:sz w:val="28"/>
                 <w:szCs w:val="28"/>
               </w:rPr>
-              <w:instrText xml:space="preserve"> PAGEREF _Toc43778408 \h </w:instrText>
+              <w:instrText xml:space="preserve"> PAGEREF _Toc44262875 \h </w:instrText>
             </w:r>
             <w:r>
               <w:rPr>
@@ -1551,7 +1583,7 @@
                 <w:sz w:val="28"/>
                 <w:szCs w:val="28"/>
               </w:rPr>
-              <w:t>8</w:t>
+              <w:t>10</w:t>
             </w:r>
             <w:r>
               <w:rPr>
@@ -1572,13 +1604,14 @@
               <w:tab w:val="right" w:leader="dot" w:pos="9345"/>
             </w:tabs>
             <w:rPr>
-              <w:rFonts w:ascii="Times New Roman" w:hAnsi="Times New Roman" w:cs="Times New Roman"/>
+              <w:rFonts w:ascii="Times New Roman" w:eastAsiaTheme="minorEastAsia" w:hAnsi="Times New Roman" w:cs="Times New Roman"/>
               <w:noProof/>
               <w:sz w:val="28"/>
               <w:szCs w:val="28"/>
+              <w:lang w:eastAsia="ru-RU"/>
             </w:rPr>
           </w:pPr>
-          <w:hyperlink w:anchor="_Toc43778409" w:history="1">
+          <w:hyperlink w:anchor="_Toc44262876" w:history="1">
             <w:r>
               <w:rPr>
                 <w:rStyle w:val="a4"/>
@@ -1617,7 +1650,7 @@
                 <w:sz w:val="28"/>
                 <w:szCs w:val="28"/>
               </w:rPr>
-              <w:instrText xml:space="preserve"> PAGEREF _Toc43778409 \h </w:instrText>
+              <w:instrText xml:space="preserve"> PAGEREF _Toc44262876 \h </w:instrText>
             </w:r>
             <w:r>
               <w:rPr>
@@ -1646,7 +1679,7 @@
                 <w:sz w:val="28"/>
                 <w:szCs w:val="28"/>
               </w:rPr>
-              <w:t>8</w:t>
+              <w:t>10</w:t>
             </w:r>
             <w:r>
               <w:rPr>
@@ -1667,95 +1700,103 @@
               <w:tab w:val="right" w:leader="dot" w:pos="9345"/>
             </w:tabs>
             <w:rPr>
+              <w:rFonts w:eastAsiaTheme="minorEastAsia"/>
+              <w:noProof/>
+              <w:lang w:eastAsia="ru-RU"/>
+            </w:rPr>
+          </w:pPr>
+          <w:hyperlink w:anchor="_Toc44262877" w:history="1">
+            <w:r>
+              <w:rPr>
+                <w:rStyle w:val="a4"/>
+                <w:rFonts w:ascii="Times New Roman" w:hAnsi="Times New Roman" w:cs="Times New Roman"/>
+                <w:noProof/>
+                <w:sz w:val="28"/>
+                <w:szCs w:val="28"/>
+              </w:rPr>
+              <w:t>Фильтры</w:t>
+            </w:r>
+            <w:r>
+              <w:rPr>
+                <w:rFonts w:ascii="Times New Roman" w:hAnsi="Times New Roman" w:cs="Times New Roman"/>
+                <w:noProof/>
+                <w:webHidden/>
+                <w:sz w:val="28"/>
+                <w:szCs w:val="28"/>
+              </w:rPr>
+              <w:tab/>
+            </w:r>
+            <w:r>
+              <w:rPr>
+                <w:rFonts w:ascii="Times New Roman" w:hAnsi="Times New Roman" w:cs="Times New Roman"/>
+                <w:noProof/>
+                <w:webHidden/>
+                <w:sz w:val="28"/>
+                <w:szCs w:val="28"/>
+              </w:rPr>
+              <w:fldChar w:fldCharType="begin"/>
+            </w:r>
+            <w:r>
+              <w:rPr>
+                <w:rFonts w:ascii="Times New Roman" w:hAnsi="Times New Roman" w:cs="Times New Roman"/>
+                <w:noProof/>
+                <w:webHidden/>
+                <w:sz w:val="28"/>
+                <w:szCs w:val="28"/>
+              </w:rPr>
+              <w:instrText xml:space="preserve"> PAGEREF _Toc44262877 \h </w:instrText>
+            </w:r>
+            <w:r>
+              <w:rPr>
+                <w:rFonts w:ascii="Times New Roman" w:hAnsi="Times New Roman" w:cs="Times New Roman"/>
+                <w:noProof/>
+                <w:webHidden/>
+                <w:sz w:val="28"/>
+                <w:szCs w:val="28"/>
+              </w:rPr>
+            </w:r>
+            <w:r>
+              <w:rPr>
+                <w:rFonts w:ascii="Times New Roman" w:hAnsi="Times New Roman" w:cs="Times New Roman"/>
+                <w:noProof/>
+                <w:webHidden/>
+                <w:sz w:val="28"/>
+                <w:szCs w:val="28"/>
+              </w:rPr>
+              <w:fldChar w:fldCharType="separate"/>
+            </w:r>
+            <w:r>
+              <w:rPr>
+                <w:rFonts w:ascii="Times New Roman" w:hAnsi="Times New Roman" w:cs="Times New Roman"/>
+                <w:noProof/>
+                <w:webHidden/>
+                <w:sz w:val="28"/>
+                <w:szCs w:val="28"/>
+              </w:rPr>
+              <w:t>11</w:t>
+            </w:r>
+            <w:r>
+              <w:rPr>
+                <w:rFonts w:ascii="Times New Roman" w:hAnsi="Times New Roman" w:cs="Times New Roman"/>
+                <w:noProof/>
+                <w:webHidden/>
+                <w:sz w:val="28"/>
+                <w:szCs w:val="28"/>
+              </w:rPr>
+              <w:fldChar w:fldCharType="end"/>
+            </w:r>
+          </w:hyperlink>
+        </w:p>
+        <w:p>
+          <w:pPr>
+            <w:rPr>
               <w:rFonts w:ascii="Times New Roman" w:hAnsi="Times New Roman" w:cs="Times New Roman"/>
-              <w:noProof/>
+              <w:b/>
+              <w:bCs/>
               <w:sz w:val="28"/>
               <w:szCs w:val="28"/>
             </w:rPr>
           </w:pPr>
-          <w:hyperlink w:anchor="_Toc43778410" w:history="1">
-            <w:r>
-              <w:rPr>
-                <w:rStyle w:val="a4"/>
-                <w:rFonts w:ascii="Times New Roman" w:hAnsi="Times New Roman" w:cs="Times New Roman"/>
-                <w:noProof/>
-                <w:sz w:val="28"/>
-                <w:szCs w:val="28"/>
-              </w:rPr>
-              <w:t>Фильтры</w:t>
-            </w:r>
-            <w:r>
-              <w:rPr>
-                <w:rFonts w:ascii="Times New Roman" w:hAnsi="Times New Roman" w:cs="Times New Roman"/>
-                <w:noProof/>
-                <w:webHidden/>
-                <w:sz w:val="28"/>
-                <w:szCs w:val="28"/>
-              </w:rPr>
-              <w:tab/>
-            </w:r>
-            <w:r>
-              <w:rPr>
-                <w:rFonts w:ascii="Times New Roman" w:hAnsi="Times New Roman" w:cs="Times New Roman"/>
-                <w:noProof/>
-                <w:webHidden/>
-                <w:sz w:val="28"/>
-                <w:szCs w:val="28"/>
-              </w:rPr>
-              <w:fldChar w:fldCharType="begin"/>
-            </w:r>
-            <w:r>
-              <w:rPr>
-                <w:rFonts w:ascii="Times New Roman" w:hAnsi="Times New Roman" w:cs="Times New Roman"/>
-                <w:noProof/>
-                <w:webHidden/>
-                <w:sz w:val="28"/>
-                <w:szCs w:val="28"/>
-              </w:rPr>
-              <w:instrText xml:space="preserve"> PAGEREF _Toc43778410 \h </w:instrText>
-            </w:r>
-            <w:r>
-              <w:rPr>
-                <w:rFonts w:ascii="Times New Roman" w:hAnsi="Times New Roman" w:cs="Times New Roman"/>
-                <w:noProof/>
-                <w:webHidden/>
-                <w:sz w:val="28"/>
-                <w:szCs w:val="28"/>
-              </w:rPr>
-            </w:r>
-            <w:r>
-              <w:rPr>
-                <w:rFonts w:ascii="Times New Roman" w:hAnsi="Times New Roman" w:cs="Times New Roman"/>
-                <w:noProof/>
-                <w:webHidden/>
-                <w:sz w:val="28"/>
-                <w:szCs w:val="28"/>
-              </w:rPr>
-              <w:fldChar w:fldCharType="separate"/>
-            </w:r>
-            <w:r>
-              <w:rPr>
-                <w:rFonts w:ascii="Times New Roman" w:hAnsi="Times New Roman" w:cs="Times New Roman"/>
-                <w:noProof/>
-                <w:webHidden/>
-                <w:sz w:val="28"/>
-                <w:szCs w:val="28"/>
-              </w:rPr>
-              <w:t>9</w:t>
-            </w:r>
-            <w:r>
-              <w:rPr>
-                <w:rFonts w:ascii="Times New Roman" w:hAnsi="Times New Roman" w:cs="Times New Roman"/>
-                <w:noProof/>
-                <w:webHidden/>
-                <w:sz w:val="28"/>
-                <w:szCs w:val="28"/>
-              </w:rPr>
-              <w:fldChar w:fldCharType="end"/>
-            </w:r>
-          </w:hyperlink>
-        </w:p>
-        <w:p>
           <w:r>
             <w:rPr>
               <w:rFonts w:ascii="Times New Roman" w:hAnsi="Times New Roman" w:cs="Times New Roman"/>
@@ -1767,6 +1808,27 @@
             <w:fldChar w:fldCharType="end"/>
           </w:r>
         </w:p>
+        <w:p>
+          <w:pPr>
+            <w:rPr>
+              <w:rFonts w:ascii="Times New Roman" w:hAnsi="Times New Roman" w:cs="Times New Roman"/>
+              <w:b/>
+              <w:bCs/>
+              <w:sz w:val="28"/>
+              <w:szCs w:val="28"/>
+            </w:rPr>
+          </w:pPr>
+          <w:r>
+            <w:rPr>
+              <w:rFonts w:ascii="Times New Roman" w:hAnsi="Times New Roman" w:cs="Times New Roman"/>
+              <w:b/>
+              <w:bCs/>
+              <w:sz w:val="28"/>
+              <w:szCs w:val="28"/>
+            </w:rPr>
+            <w:br w:type="page"/>
+          </w:r>
+        </w:p>
       </w:sdtContent>
     </w:sdt>
     <w:p>
@@ -1782,7 +1844,7 @@
           <w:szCs w:val="36"/>
         </w:rPr>
       </w:pPr>
-      <w:bookmarkStart w:id="0" w:name="_Toc43778397"/>
+      <w:bookmarkStart w:id="0" w:name="_Toc44262864"/>
       <w:r>
         <w:rPr>
           <w:rFonts w:ascii="Times New Roman" w:hAnsi="Times New Roman" w:cs="Times New Roman"/>
@@ -1792,6 +1854,7 @@
           <w:sz w:val="36"/>
           <w:szCs w:val="36"/>
         </w:rPr>
+        <w:lastRenderedPageBreak/>
         <w:t>Описание решаемой задачи</w:t>
       </w:r>
       <w:bookmarkEnd w:id="0"/>
@@ -1949,7 +2012,6 @@
           <w:sz w:val="28"/>
           <w:szCs w:val="28"/>
         </w:rPr>
-        <w:lastRenderedPageBreak/>
         <w:t>4. Анализ отфильтрованных данных различными методами с возможностью экспорта.</w:t>
       </w:r>
     </w:p>
@@ -1989,6 +2051,17 @@
         </w:rPr>
         <w:t>)</w:t>
       </w:r>
+    </w:p>
+    <w:p>
+      <w:pPr>
+        <w:spacing w:line="360" w:lineRule="auto"/>
+        <w:jc w:val="both"/>
+        <w:rPr>
+          <w:rFonts w:ascii="Times New Roman" w:hAnsi="Times New Roman" w:cs="Times New Roman"/>
+          <w:sz w:val="28"/>
+          <w:szCs w:val="28"/>
+        </w:rPr>
+      </w:pPr>
     </w:p>
     <w:p>
       <w:pPr>
@@ -2003,7 +2076,7 @@
           <w:szCs w:val="36"/>
         </w:rPr>
       </w:pPr>
-      <w:bookmarkStart w:id="1" w:name="_Toc43778398"/>
+      <w:bookmarkStart w:id="1" w:name="_Toc44262865"/>
       <w:r>
         <w:rPr>
           <w:rFonts w:ascii="Times New Roman" w:hAnsi="Times New Roman" w:cs="Times New Roman"/>
@@ -2124,7 +2197,7 @@
           <w:color w:val="auto"/>
         </w:rPr>
       </w:pPr>
-      <w:bookmarkStart w:id="2" w:name="_Toc43778399"/>
+      <w:bookmarkStart w:id="2" w:name="_Toc44262866"/>
       <w:r>
         <w:rPr>
           <w:rFonts w:ascii="Times New Roman" w:hAnsi="Times New Roman" w:cs="Times New Roman"/>
@@ -2216,7 +2289,7 @@
           <w:szCs w:val="36"/>
         </w:rPr>
       </w:pPr>
-      <w:bookmarkStart w:id="3" w:name="_Toc43778400"/>
+      <w:bookmarkStart w:id="3" w:name="_Toc44262867"/>
       <w:r>
         <w:rPr>
           <w:rFonts w:ascii="Times New Roman" w:hAnsi="Times New Roman" w:cs="Times New Roman"/>
@@ -2226,6 +2299,7 @@
           <w:sz w:val="36"/>
           <w:szCs w:val="36"/>
         </w:rPr>
+        <w:lastRenderedPageBreak/>
         <w:t>Инструкция по запуску и настройке приложения</w:t>
       </w:r>
       <w:bookmarkEnd w:id="3"/>
@@ -2264,7 +2338,40 @@
           <w:sz w:val="28"/>
           <w:szCs w:val="28"/>
         </w:rPr>
-        <w:t>) используя интерпретатор питона (python.exe) через командную строку. Настроить приложение можно через скрипт ​constants.py​ (что находится в каталоге ​</w:t>
+        <w:t xml:space="preserve">) используя интерпретатор питона (python.exe) через командную строку. Настроить приложение можно через </w:t>
+      </w:r>
+      <w:r>
+        <w:rPr>
+          <w:rFonts w:ascii="Times New Roman" w:hAnsi="Times New Roman" w:cs="Times New Roman"/>
+          <w:sz w:val="28"/>
+          <w:szCs w:val="28"/>
+        </w:rPr>
+        <w:t>файл</w:t>
+      </w:r>
+      <w:r>
+        <w:rPr>
+          <w:rFonts w:ascii="Times New Roman" w:hAnsi="Times New Roman" w:cs="Times New Roman"/>
+          <w:sz w:val="28"/>
+          <w:szCs w:val="28"/>
+        </w:rPr>
+        <w:t xml:space="preserve"> ​</w:t>
+      </w:r>
+      <w:r>
+        <w:rPr>
+          <w:rFonts w:ascii="Times New Roman" w:hAnsi="Times New Roman" w:cs="Times New Roman"/>
+          <w:sz w:val="28"/>
+          <w:szCs w:val="28"/>
+          <w:lang w:val="en-US"/>
+        </w:rPr>
+        <w:t>settings</w:t>
+      </w:r>
+      <w:r>
+        <w:rPr>
+          <w:rFonts w:ascii="Times New Roman" w:hAnsi="Times New Roman" w:cs="Times New Roman"/>
+          <w:sz w:val="28"/>
+          <w:szCs w:val="28"/>
+        </w:rPr>
+        <w:t>.</w:t>
       </w:r>
       <w:proofErr w:type="spellStart"/>
       <w:r>
@@ -2272,6 +2379,25 @@
           <w:rFonts w:ascii="Times New Roman" w:hAnsi="Times New Roman" w:cs="Times New Roman"/>
           <w:sz w:val="28"/>
           <w:szCs w:val="28"/>
+          <w:lang w:val="en-US"/>
+        </w:rPr>
+        <w:t>ini</w:t>
+      </w:r>
+      <w:proofErr w:type="spellEnd"/>
+      <w:r>
+        <w:rPr>
+          <w:rFonts w:ascii="Times New Roman" w:hAnsi="Times New Roman" w:cs="Times New Roman"/>
+          <w:sz w:val="28"/>
+          <w:szCs w:val="28"/>
+        </w:rPr>
+        <w:t xml:space="preserve"> (что находится в каталоге ​</w:t>
+      </w:r>
+      <w:proofErr w:type="spellStart"/>
+      <w:r>
+        <w:rPr>
+          <w:rFonts w:ascii="Times New Roman" w:hAnsi="Times New Roman" w:cs="Times New Roman"/>
+          <w:sz w:val="28"/>
+          <w:szCs w:val="28"/>
         </w:rPr>
         <w:t>Work</w:t>
       </w:r>
@@ -2282,25 +2408,55 @@
           <w:sz w:val="28"/>
           <w:szCs w:val="28"/>
         </w:rPr>
-        <w:t>/</w:t>
-      </w:r>
-      <w:proofErr w:type="spellStart"/>
-      <w:r>
-        <w:rPr>
-          <w:rFonts w:ascii="Times New Roman" w:hAnsi="Times New Roman" w:cs="Times New Roman"/>
-          <w:sz w:val="28"/>
-          <w:szCs w:val="28"/>
-        </w:rPr>
-        <w:t>Scripts</w:t>
-      </w:r>
-      <w:proofErr w:type="spellEnd"/>
-      <w:r>
-        <w:rPr>
-          <w:rFonts w:ascii="Times New Roman" w:hAnsi="Times New Roman" w:cs="Times New Roman"/>
-          <w:sz w:val="28"/>
-          <w:szCs w:val="28"/>
-        </w:rPr>
-        <w:t>​). В нём находится множество параметров</w:t>
+        <w:t xml:space="preserve"> </w:t>
+      </w:r>
+      <w:r>
+        <w:rPr>
+          <w:rFonts w:ascii="Times New Roman" w:hAnsi="Times New Roman" w:cs="Times New Roman"/>
+          <w:sz w:val="28"/>
+          <w:szCs w:val="28"/>
+        </w:rPr>
+        <w:t>​)</w:t>
+      </w:r>
+      <w:r>
+        <w:rPr>
+          <w:rFonts w:ascii="Times New Roman" w:hAnsi="Times New Roman" w:cs="Times New Roman"/>
+          <w:sz w:val="28"/>
+          <w:szCs w:val="28"/>
+        </w:rPr>
+        <w:t xml:space="preserve"> через любой текстовый редактор</w:t>
+      </w:r>
+      <w:r>
+        <w:rPr>
+          <w:rFonts w:ascii="Times New Roman" w:hAnsi="Times New Roman" w:cs="Times New Roman"/>
+          <w:sz w:val="28"/>
+          <w:szCs w:val="28"/>
+        </w:rPr>
+        <w:t>. В нём наход</w:t>
+      </w:r>
+      <w:r>
+        <w:rPr>
+          <w:rFonts w:ascii="Times New Roman" w:hAnsi="Times New Roman" w:cs="Times New Roman"/>
+          <w:sz w:val="28"/>
+          <w:szCs w:val="28"/>
+        </w:rPr>
+        <w:t>я</w:t>
+      </w:r>
+      <w:r>
+        <w:rPr>
+          <w:rFonts w:ascii="Times New Roman" w:hAnsi="Times New Roman" w:cs="Times New Roman"/>
+          <w:sz w:val="28"/>
+          <w:szCs w:val="28"/>
+        </w:rPr>
+        <w:t>тся параметр</w:t>
+      </w:r>
+      <w:r>
+        <w:rPr>
+          <w:rFonts w:ascii="Times New Roman" w:hAnsi="Times New Roman" w:cs="Times New Roman"/>
+          <w:sz w:val="28"/>
+          <w:szCs w:val="28"/>
+        </w:rPr>
+        <w:t>ы</w:t>
       </w:r>
       <w:r>
         <w:rPr>
@@ -2316,7 +2472,23 @@
           <w:sz w:val="28"/>
           <w:szCs w:val="28"/>
         </w:rPr>
-        <w:t>которые пользователь может поправить.</w:t>
+        <w:t>которые пользователь может поправить</w:t>
+      </w:r>
+      <w:r>
+        <w:rPr>
+          <w:rFonts w:ascii="Times New Roman" w:hAnsi="Times New Roman" w:cs="Times New Roman"/>
+          <w:sz w:val="28"/>
+          <w:szCs w:val="28"/>
+        </w:rPr>
+        <w:t xml:space="preserve"> без ущерба работоспособности приложения</w:t>
+      </w:r>
+      <w:r>
+        <w:rPr>
+          <w:rFonts w:ascii="Times New Roman" w:hAnsi="Times New Roman" w:cs="Times New Roman"/>
+          <w:sz w:val="28"/>
+          <w:szCs w:val="28"/>
+        </w:rPr>
+        <w:t>.</w:t>
       </w:r>
     </w:p>
     <w:p>
@@ -2342,7 +2514,7 @@
           <w:szCs w:val="36"/>
         </w:rPr>
       </w:pPr>
-      <w:bookmarkStart w:id="4" w:name="_Toc43778401"/>
+      <w:bookmarkStart w:id="4" w:name="_Toc44262868"/>
       <w:r>
         <w:rPr>
           <w:rFonts w:ascii="Times New Roman" w:hAnsi="Times New Roman" w:cs="Times New Roman"/>
@@ -2508,18 +2680,16 @@
           <w:sz w:val="28"/>
           <w:szCs w:val="28"/>
         </w:rPr>
-        <w:t xml:space="preserve">представляют собой базу данных в </w:t>
-      </w:r>
-      <w:proofErr w:type="spellStart"/>
-      <w:r>
-        <w:rPr>
-          <w:rFonts w:ascii="Times New Roman" w:hAnsi="Times New Roman" w:cs="Times New Roman"/>
-          <w:sz w:val="28"/>
-          <w:szCs w:val="28"/>
-        </w:rPr>
-        <w:t>трехнормировнаной</w:t>
-      </w:r>
-      <w:proofErr w:type="spellEnd"/>
+        <w:t xml:space="preserve">представляют собой базу данных </w:t>
+      </w:r>
+      <w:r>
+        <w:rPr>
+          <w:rFonts w:ascii="Times New Roman" w:hAnsi="Times New Roman" w:cs="Times New Roman"/>
+          <w:sz w:val="28"/>
+          <w:szCs w:val="28"/>
+        </w:rPr>
+        <w:t>из таблиц в третьей нормальной</w:t>
+      </w:r>
       <w:r>
         <w:rPr>
           <w:rFonts w:ascii="Times New Roman" w:hAnsi="Times New Roman" w:cs="Times New Roman"/>
@@ -2590,16 +2760,7 @@
           <w:sz w:val="28"/>
           <w:szCs w:val="28"/>
         </w:rPr>
-        <w:t xml:space="preserve">», </w:t>
-      </w:r>
-      <w:r>
-        <w:rPr>
-          <w:rFonts w:ascii="Times New Roman" w:hAnsi="Times New Roman" w:cs="Times New Roman"/>
-          <w:sz w:val="28"/>
-          <w:szCs w:val="28"/>
-        </w:rPr>
-        <w:lastRenderedPageBreak/>
-        <w:t>«</w:t>
+        <w:t>», «</w:t>
       </w:r>
       <w:r>
         <w:rPr>
@@ -2832,7 +2993,7 @@
           <w:color w:val="auto"/>
         </w:rPr>
       </w:pPr>
-      <w:bookmarkStart w:id="5" w:name="_Toc43778402"/>
+      <w:bookmarkStart w:id="5" w:name="_Toc44262869"/>
       <w:r>
         <w:rPr>
           <w:rFonts w:ascii="Times New Roman" w:hAnsi="Times New Roman" w:cs="Times New Roman"/>
@@ -2842,6 +3003,7 @@
           <w:sz w:val="36"/>
           <w:szCs w:val="36"/>
         </w:rPr>
+        <w:lastRenderedPageBreak/>
         <w:t>Описание интерфейса программы</w:t>
       </w:r>
       <w:bookmarkEnd w:id="5"/>
@@ -3224,6 +3386,7 @@
         </w:rPr>
         <w:t xml:space="preserve"> </w:t>
       </w:r>
+      <w:proofErr w:type="gramStart"/>
       <w:r>
         <w:rPr>
           <w:rFonts w:ascii="Times New Roman" w:hAnsi="Times New Roman" w:cs="Times New Roman"/>
@@ -3258,6 +3421,7 @@
         <w:t>pickle</w:t>
       </w:r>
       <w:proofErr w:type="spellEnd"/>
+      <w:proofErr w:type="gramEnd"/>
       <w:r>
         <w:rPr>
           <w:rFonts w:ascii="Times New Roman" w:hAnsi="Times New Roman" w:cs="Times New Roman"/>
@@ -3485,16 +3649,7 @@
           <w:sz w:val="28"/>
           <w:szCs w:val="28"/>
         </w:rPr>
-        <w:t xml:space="preserve">, </w:t>
-      </w:r>
-      <w:r>
-        <w:rPr>
-          <w:rFonts w:ascii="Times New Roman" w:hAnsi="Times New Roman" w:cs="Times New Roman"/>
-          <w:sz w:val="28"/>
-          <w:szCs w:val="28"/>
-        </w:rPr>
-        <w:lastRenderedPageBreak/>
-        <w:t xml:space="preserve">импортировать базу из </w:t>
+        <w:t xml:space="preserve">, импортировать базу из </w:t>
       </w:r>
       <w:r>
         <w:rPr>
@@ -3596,7 +3751,6 @@
           <w:bCs/>
           <w:sz w:val="32"/>
           <w:szCs w:val="32"/>
-          <w:lang w:val="en-US"/>
         </w:rPr>
       </w:pPr>
     </w:p>
@@ -3611,7 +3765,7 @@
           <w:color w:val="auto"/>
         </w:rPr>
       </w:pPr>
-      <w:bookmarkStart w:id="6" w:name="_Toc43778403"/>
+      <w:bookmarkStart w:id="6" w:name="_Toc44262870"/>
       <w:r>
         <w:rPr>
           <w:rFonts w:ascii="Times New Roman" w:hAnsi="Times New Roman" w:cs="Times New Roman"/>
@@ -3621,6 +3775,7 @@
           <w:sz w:val="36"/>
           <w:szCs w:val="36"/>
         </w:rPr>
+        <w:lastRenderedPageBreak/>
         <w:t>Главный интерфейс - Рабочее окно</w:t>
       </w:r>
       <w:bookmarkEnd w:id="6"/>
@@ -3708,7 +3863,39 @@
           <w:sz w:val="28"/>
           <w:szCs w:val="28"/>
         </w:rPr>
-        <w:t xml:space="preserve">е будут присутствовать </w:t>
+        <w:t xml:space="preserve">е </w:t>
+      </w:r>
+      <w:r>
+        <w:rPr>
+          <w:rFonts w:ascii="Times New Roman" w:hAnsi="Times New Roman" w:cs="Times New Roman"/>
+          <w:sz w:val="28"/>
+          <w:szCs w:val="28"/>
+        </w:rPr>
+        <w:t xml:space="preserve">(Рис. 3) </w:t>
+      </w:r>
+      <w:r>
+        <w:rPr>
+          <w:rFonts w:ascii="Times New Roman" w:hAnsi="Times New Roman" w:cs="Times New Roman"/>
+          <w:sz w:val="28"/>
+          <w:szCs w:val="28"/>
+        </w:rPr>
+        <w:t>присутств</w:t>
+      </w:r>
+      <w:r>
+        <w:rPr>
+          <w:rFonts w:ascii="Times New Roman" w:hAnsi="Times New Roman" w:cs="Times New Roman"/>
+          <w:sz w:val="28"/>
+          <w:szCs w:val="28"/>
+        </w:rPr>
+        <w:t>уют</w:t>
+      </w:r>
+      <w:r>
+        <w:rPr>
+          <w:rFonts w:ascii="Times New Roman" w:hAnsi="Times New Roman" w:cs="Times New Roman"/>
+          <w:sz w:val="28"/>
+          <w:szCs w:val="28"/>
+        </w:rPr>
+        <w:t xml:space="preserve"> </w:t>
       </w:r>
       <w:r>
         <w:rPr>
@@ -3717,30 +3904,6 @@
           <w:szCs w:val="28"/>
         </w:rPr>
         <w:t>внутренние окна анализа, работы с таблицами, фильтров и списков элементов таблицы</w:t>
-      </w:r>
-      <w:r>
-        <w:rPr>
-          <w:rFonts w:ascii="Times New Roman" w:hAnsi="Times New Roman" w:cs="Times New Roman"/>
-          <w:sz w:val="28"/>
-          <w:szCs w:val="28"/>
-        </w:rPr>
-        <w:t xml:space="preserve"> (Рис. </w:t>
-      </w:r>
-      <w:r>
-        <w:rPr>
-          <w:rFonts w:ascii="Times New Roman" w:hAnsi="Times New Roman" w:cs="Times New Roman"/>
-          <w:sz w:val="28"/>
-          <w:szCs w:val="28"/>
-        </w:rPr>
-        <w:t>3</w:t>
-      </w:r>
-      <w:r>
-        <w:rPr>
-          <w:rFonts w:ascii="Times New Roman" w:hAnsi="Times New Roman" w:cs="Times New Roman"/>
-          <w:sz w:val="28"/>
-          <w:szCs w:val="28"/>
-        </w:rPr>
-        <w:t>)</w:t>
       </w:r>
       <w:r>
         <w:rPr>
@@ -3835,20 +3998,77 @@
     <w:p>
       <w:pPr>
         <w:spacing w:line="360" w:lineRule="auto"/>
+        <w:jc w:val="center"/>
+        <w:rPr>
+          <w:rFonts w:ascii="Times New Roman" w:hAnsi="Times New Roman" w:cs="Times New Roman"/>
+          <w:sz w:val="24"/>
+          <w:szCs w:val="24"/>
+        </w:rPr>
+      </w:pPr>
+    </w:p>
+    <w:p>
+      <w:pPr>
+        <w:spacing w:line="360" w:lineRule="auto"/>
         <w:jc w:val="both"/>
         <w:rPr>
-          <w:rFonts w:ascii="Times New Roman" w:hAnsi="Times New Roman" w:cs="Times New Roman"/>
-          <w:sz w:val="28"/>
-          <w:szCs w:val="28"/>
-        </w:rPr>
-      </w:pPr>
-      <w:r>
-        <w:rPr>
-          <w:rFonts w:ascii="Times New Roman" w:hAnsi="Times New Roman" w:cs="Times New Roman"/>
-          <w:sz w:val="28"/>
-          <w:szCs w:val="28"/>
-        </w:rPr>
-        <w:t>Во всех таблицах предусмотрена удобная сортировка полей.</w:t>
+          <w:noProof/>
+        </w:rPr>
+      </w:pPr>
+      <w:r>
+        <w:rPr>
+          <w:rFonts w:ascii="Times New Roman" w:hAnsi="Times New Roman" w:cs="Times New Roman"/>
+          <w:sz w:val="28"/>
+          <w:szCs w:val="28"/>
+        </w:rPr>
+        <w:t xml:space="preserve">По умолчанию всегда открывается </w:t>
+      </w:r>
+      <w:r>
+        <w:rPr>
+          <w:rFonts w:ascii="Times New Roman" w:hAnsi="Times New Roman" w:cs="Times New Roman"/>
+          <w:sz w:val="28"/>
+          <w:szCs w:val="28"/>
+        </w:rPr>
+        <w:t>«</w:t>
+      </w:r>
+      <w:r>
+        <w:rPr>
+          <w:rFonts w:ascii="Times New Roman" w:hAnsi="Times New Roman" w:cs="Times New Roman"/>
+          <w:sz w:val="28"/>
+          <w:szCs w:val="28"/>
+        </w:rPr>
+        <w:t>Полная т</w:t>
+      </w:r>
+      <w:r>
+        <w:rPr>
+          <w:rFonts w:ascii="Times New Roman" w:hAnsi="Times New Roman" w:cs="Times New Roman"/>
+          <w:sz w:val="28"/>
+          <w:szCs w:val="28"/>
+        </w:rPr>
+        <w:t>аблица»</w:t>
+      </w:r>
+      <w:r>
+        <w:rPr>
+          <w:rFonts w:ascii="Times New Roman" w:hAnsi="Times New Roman" w:cs="Times New Roman"/>
+          <w:sz w:val="28"/>
+          <w:szCs w:val="28"/>
+        </w:rPr>
+        <w:t xml:space="preserve">. </w:t>
+      </w:r>
+      <w:r>
+        <w:rPr>
+          <w:rFonts w:ascii="Times New Roman" w:hAnsi="Times New Roman" w:cs="Times New Roman"/>
+          <w:sz w:val="28"/>
+          <w:szCs w:val="28"/>
+        </w:rPr>
+        <w:t>Пользователь может перемещаться между таблицами</w:t>
+      </w:r>
+      <w:r>
+        <w:rPr>
+          <w:rFonts w:ascii="Times New Roman" w:hAnsi="Times New Roman" w:cs="Times New Roman"/>
+          <w:sz w:val="28"/>
+          <w:szCs w:val="28"/>
+        </w:rPr>
+        <w:t>, выбирая</w:t>
       </w:r>
       <w:r>
         <w:rPr>
@@ -3864,65 +4084,13 @@
           <w:sz w:val="28"/>
           <w:szCs w:val="28"/>
         </w:rPr>
-        <w:t>Пользователь может нажать на интересующий его столбец (со стрелкой вниз), и программа отсортирует поля.</w:t>
-      </w:r>
-      <w:r>
-        <w:rPr>
-          <w:rFonts w:ascii="Times New Roman" w:hAnsi="Times New Roman" w:cs="Times New Roman"/>
-          <w:sz w:val="28"/>
-          <w:szCs w:val="28"/>
+        <w:t>соответствующие вкладки (Рис. 4.).</w:t>
+      </w:r>
+      <w:r>
+        <w:rPr>
+          <w:noProof/>
         </w:rPr>
         <w:t xml:space="preserve"> </w:t>
-      </w:r>
-      <w:r>
-        <w:rPr>
-          <w:rFonts w:ascii="Times New Roman" w:hAnsi="Times New Roman" w:cs="Times New Roman"/>
-          <w:sz w:val="28"/>
-          <w:szCs w:val="28"/>
-        </w:rPr>
-        <w:t xml:space="preserve">В таблице присутствует вертикальный и горизонтальный </w:t>
-      </w:r>
-      <w:proofErr w:type="spellStart"/>
-      <w:r>
-        <w:rPr>
-          <w:rFonts w:ascii="Times New Roman" w:hAnsi="Times New Roman" w:cs="Times New Roman"/>
-          <w:sz w:val="28"/>
-          <w:szCs w:val="28"/>
-        </w:rPr>
-        <w:t>ScrollBar</w:t>
-      </w:r>
-      <w:proofErr w:type="spellEnd"/>
-      <w:r>
-        <w:rPr>
-          <w:rFonts w:ascii="Times New Roman" w:hAnsi="Times New Roman" w:cs="Times New Roman"/>
-          <w:sz w:val="28"/>
-          <w:szCs w:val="28"/>
-        </w:rPr>
-        <w:t xml:space="preserve"> для удобной навигации по базе данных. При надобности пользователь может изменять ширину столбцов нажав левой кнопкой мыши на границу между столбцами. Пользователь может перемещаться между таблицами</w:t>
-      </w:r>
-      <w:r>
-        <w:rPr>
-          <w:rFonts w:ascii="Times New Roman" w:hAnsi="Times New Roman" w:cs="Times New Roman"/>
-          <w:sz w:val="28"/>
-          <w:szCs w:val="28"/>
-        </w:rPr>
-        <w:t>, выбирая</w:t>
-      </w:r>
-      <w:r>
-        <w:rPr>
-          <w:rFonts w:ascii="Times New Roman" w:hAnsi="Times New Roman" w:cs="Times New Roman"/>
-          <w:sz w:val="28"/>
-          <w:szCs w:val="28"/>
-        </w:rPr>
-        <w:t xml:space="preserve"> </w:t>
-      </w:r>
-      <w:r>
-        <w:rPr>
-          <w:rFonts w:ascii="Times New Roman" w:hAnsi="Times New Roman" w:cs="Times New Roman"/>
-          <w:sz w:val="28"/>
-          <w:szCs w:val="28"/>
-        </w:rPr>
-        <w:t>соответствующие вкладки (Рис. 4.).</w:t>
       </w:r>
     </w:p>
     <w:p>
@@ -3931,8 +4099,8 @@
         <w:jc w:val="center"/>
         <w:rPr>
           <w:rFonts w:ascii="Times New Roman" w:hAnsi="Times New Roman" w:cs="Times New Roman"/>
-          <w:sz w:val="28"/>
-          <w:szCs w:val="28"/>
+          <w:sz w:val="24"/>
+          <w:szCs w:val="24"/>
         </w:rPr>
       </w:pPr>
       <w:r>
@@ -3940,7 +4108,7 @@
           <w:noProof/>
         </w:rPr>
         <w:drawing>
-          <wp:inline distT="0" distB="0" distL="0" distR="0" wp14:anchorId="6DAC0716" wp14:editId="6725E03D">
+          <wp:inline distT="0" distB="0" distL="0" distR="0" wp14:anchorId="5160699F" wp14:editId="6E98EEE1">
             <wp:extent cx="5940425" cy="319405"/>
             <wp:effectExtent l="0" t="0" r="3175" b="4445"/>
             <wp:docPr id="23" name="Рисунок 23"/>
@@ -3975,32 +4143,173 @@
           </wp:inline>
         </w:drawing>
       </w:r>
-    </w:p>
-    <w:p>
-      <w:pPr>
-        <w:spacing w:line="360" w:lineRule="auto"/>
-        <w:jc w:val="center"/>
+      <w:r>
         <w:rPr>
           <w:rFonts w:ascii="Times New Roman" w:hAnsi="Times New Roman" w:cs="Times New Roman"/>
           <w:sz w:val="24"/>
           <w:szCs w:val="24"/>
         </w:rPr>
-      </w:pPr>
+        <w:t xml:space="preserve"> </w:t>
+      </w:r>
       <w:r>
         <w:rPr>
           <w:rFonts w:ascii="Times New Roman" w:hAnsi="Times New Roman" w:cs="Times New Roman"/>
           <w:sz w:val="24"/>
           <w:szCs w:val="24"/>
         </w:rPr>
-        <w:t>Рис. 4.</w:t>
-      </w:r>
-      <w:r>
-        <w:rPr>
-          <w:rFonts w:ascii="Times New Roman" w:hAnsi="Times New Roman" w:cs="Times New Roman"/>
-          <w:sz w:val="24"/>
-          <w:szCs w:val="24"/>
-        </w:rPr>
-        <w:t xml:space="preserve"> Вкладки с таблицами</w:t>
+        <w:t>Рис. 4. Вкладки с таблицами</w:t>
+      </w:r>
+    </w:p>
+    <w:p>
+      <w:pPr>
+        <w:spacing w:line="360" w:lineRule="auto"/>
+        <w:jc w:val="both"/>
+        <w:rPr>
+          <w:rFonts w:ascii="Times New Roman" w:hAnsi="Times New Roman" w:cs="Times New Roman"/>
+          <w:sz w:val="28"/>
+          <w:szCs w:val="28"/>
+        </w:rPr>
+      </w:pPr>
+    </w:p>
+    <w:p>
+      <w:pPr>
+        <w:spacing w:line="360" w:lineRule="auto"/>
+        <w:jc w:val="both"/>
+        <w:rPr>
+          <w:rFonts w:ascii="Times New Roman" w:hAnsi="Times New Roman" w:cs="Times New Roman"/>
+          <w:sz w:val="28"/>
+          <w:szCs w:val="28"/>
+        </w:rPr>
+      </w:pPr>
+      <w:r>
+        <w:rPr>
+          <w:rFonts w:ascii="Times New Roman" w:hAnsi="Times New Roman" w:cs="Times New Roman"/>
+          <w:sz w:val="28"/>
+          <w:szCs w:val="28"/>
+        </w:rPr>
+        <w:t xml:space="preserve"> </w:t>
+      </w:r>
+      <w:r>
+        <w:rPr>
+          <w:rFonts w:ascii="Times New Roman" w:hAnsi="Times New Roman" w:cs="Times New Roman"/>
+          <w:sz w:val="28"/>
+          <w:szCs w:val="28"/>
+        </w:rPr>
+        <w:t>Во всех таблицах предусмотрена удобная сортировка полей.</w:t>
+      </w:r>
+      <w:r>
+        <w:rPr>
+          <w:rFonts w:ascii="Times New Roman" w:hAnsi="Times New Roman" w:cs="Times New Roman"/>
+          <w:sz w:val="28"/>
+          <w:szCs w:val="28"/>
+        </w:rPr>
+        <w:t xml:space="preserve"> </w:t>
+      </w:r>
+      <w:r>
+        <w:rPr>
+          <w:rFonts w:ascii="Times New Roman" w:hAnsi="Times New Roman" w:cs="Times New Roman"/>
+          <w:sz w:val="28"/>
+          <w:szCs w:val="28"/>
+        </w:rPr>
+        <w:t>Пользователь может нажать на интересующий его столбец (со стрелкой вниз), и программа отсортирует поля</w:t>
+      </w:r>
+      <w:r>
+        <w:rPr>
+          <w:rFonts w:ascii="Times New Roman" w:hAnsi="Times New Roman" w:cs="Times New Roman"/>
+          <w:sz w:val="28"/>
+          <w:szCs w:val="28"/>
+        </w:rPr>
+        <w:t xml:space="preserve"> по времени добавления элементов в таблицу</w:t>
+      </w:r>
+      <w:r>
+        <w:rPr>
+          <w:rFonts w:ascii="Times New Roman" w:hAnsi="Times New Roman" w:cs="Times New Roman"/>
+          <w:sz w:val="28"/>
+          <w:szCs w:val="28"/>
+        </w:rPr>
+        <w:t>.</w:t>
+      </w:r>
+      <w:r>
+        <w:rPr>
+          <w:rFonts w:ascii="Times New Roman" w:hAnsi="Times New Roman" w:cs="Times New Roman"/>
+          <w:sz w:val="28"/>
+          <w:szCs w:val="28"/>
+        </w:rPr>
+        <w:t xml:space="preserve"> </w:t>
+      </w:r>
+      <w:r>
+        <w:rPr>
+          <w:rFonts w:ascii="Times New Roman" w:hAnsi="Times New Roman" w:cs="Times New Roman"/>
+          <w:sz w:val="28"/>
+          <w:szCs w:val="28"/>
+        </w:rPr>
+        <w:t>В</w:t>
+      </w:r>
+      <w:r>
+        <w:rPr>
+          <w:rFonts w:ascii="Times New Roman" w:hAnsi="Times New Roman" w:cs="Times New Roman"/>
+          <w:sz w:val="28"/>
+          <w:szCs w:val="28"/>
+        </w:rPr>
+        <w:t xml:space="preserve"> каждой</w:t>
+      </w:r>
+      <w:r>
+        <w:rPr>
+          <w:rFonts w:ascii="Times New Roman" w:hAnsi="Times New Roman" w:cs="Times New Roman"/>
+          <w:sz w:val="28"/>
+          <w:szCs w:val="28"/>
+        </w:rPr>
+        <w:t xml:space="preserve"> таблице присутствует вертикальный и горизонтальный </w:t>
+      </w:r>
+      <w:proofErr w:type="spellStart"/>
+      <w:r>
+        <w:rPr>
+          <w:rFonts w:ascii="Times New Roman" w:hAnsi="Times New Roman" w:cs="Times New Roman"/>
+          <w:sz w:val="28"/>
+          <w:szCs w:val="28"/>
+        </w:rPr>
+        <w:t>ScrollBar</w:t>
+      </w:r>
+      <w:proofErr w:type="spellEnd"/>
+      <w:r>
+        <w:rPr>
+          <w:rFonts w:ascii="Times New Roman" w:hAnsi="Times New Roman" w:cs="Times New Roman"/>
+          <w:sz w:val="28"/>
+          <w:szCs w:val="28"/>
+        </w:rPr>
+        <w:t xml:space="preserve"> для удобной навигации по базе данных. При надобности пользователь может изменять ширину столбцов </w:t>
+      </w:r>
+      <w:r>
+        <w:rPr>
+          <w:rFonts w:ascii="Times New Roman" w:hAnsi="Times New Roman" w:cs="Times New Roman"/>
+          <w:sz w:val="28"/>
+          <w:szCs w:val="28"/>
+        </w:rPr>
+        <w:t>перемещая</w:t>
+      </w:r>
+      <w:r>
+        <w:rPr>
+          <w:rFonts w:ascii="Times New Roman" w:hAnsi="Times New Roman" w:cs="Times New Roman"/>
+          <w:sz w:val="28"/>
+          <w:szCs w:val="28"/>
+        </w:rPr>
+        <w:t xml:space="preserve"> левой кнопкой мыши на границу между </w:t>
+      </w:r>
+      <w:r>
+        <w:rPr>
+          <w:rFonts w:ascii="Times New Roman" w:hAnsi="Times New Roman" w:cs="Times New Roman"/>
+          <w:sz w:val="28"/>
+          <w:szCs w:val="28"/>
+        </w:rPr>
+        <w:t>ними</w:t>
+      </w:r>
+      <w:r>
+        <w:rPr>
+          <w:rFonts w:ascii="Times New Roman" w:hAnsi="Times New Roman" w:cs="Times New Roman"/>
+          <w:sz w:val="28"/>
+          <w:szCs w:val="28"/>
+        </w:rPr>
+        <w:t xml:space="preserve">. </w:t>
       </w:r>
     </w:p>
     <w:p>
@@ -4016,7 +4325,7 @@
           <w:szCs w:val="36"/>
         </w:rPr>
       </w:pPr>
-      <w:bookmarkStart w:id="7" w:name="_Toc43778404"/>
+      <w:bookmarkStart w:id="7" w:name="_Toc44262871"/>
       <w:r>
         <w:rPr>
           <w:rFonts w:ascii="Times New Roman" w:hAnsi="Times New Roman" w:cs="Times New Roman"/>
@@ -4223,7 +4532,6 @@
           <w:rFonts w:ascii="Times New Roman" w:hAnsi="Times New Roman" w:cs="Times New Roman"/>
           <w:sz w:val="24"/>
           <w:szCs w:val="24"/>
-          <w:lang w:val="en-US"/>
         </w:rPr>
         <w:t>5</w:t>
       </w:r>
@@ -4289,7 +4597,7 @@
           <w:color w:val="auto"/>
         </w:rPr>
       </w:pPr>
-      <w:bookmarkStart w:id="8" w:name="_Toc43778405"/>
+      <w:bookmarkStart w:id="8" w:name="_Toc44262872"/>
       <w:r>
         <w:rPr>
           <w:rFonts w:ascii="Times New Roman" w:hAnsi="Times New Roman" w:cs="Times New Roman"/>
@@ -4458,23 +4766,6 @@
     </w:p>
     <w:p>
       <w:pPr>
-        <w:rPr>
-          <w:rFonts w:ascii="Times New Roman" w:hAnsi="Times New Roman" w:cs="Times New Roman"/>
-          <w:sz w:val="24"/>
-          <w:szCs w:val="24"/>
-        </w:rPr>
-      </w:pPr>
-      <w:r>
-        <w:rPr>
-          <w:rFonts w:ascii="Times New Roman" w:hAnsi="Times New Roman" w:cs="Times New Roman"/>
-          <w:sz w:val="24"/>
-          <w:szCs w:val="24"/>
-        </w:rPr>
-        <w:br w:type="page"/>
-      </w:r>
-    </w:p>
-    <w:p>
-      <w:pPr>
         <w:pStyle w:val="1"/>
         <w:spacing w:line="360" w:lineRule="auto"/>
         <w:rPr>
@@ -4486,7 +4777,7 @@
           <w:szCs w:val="36"/>
         </w:rPr>
       </w:pPr>
-      <w:bookmarkStart w:id="9" w:name="_Toc43778406"/>
+      <w:bookmarkStart w:id="9" w:name="_Toc44262873"/>
       <w:r>
         <w:rPr>
           <w:rFonts w:ascii="Times New Roman" w:hAnsi="Times New Roman" w:cs="Times New Roman"/>
@@ -4496,7 +4787,6 @@
           <w:sz w:val="36"/>
           <w:szCs w:val="36"/>
         </w:rPr>
-        <w:lastRenderedPageBreak/>
         <w:t xml:space="preserve">Кнопка </w:t>
       </w:r>
       <w:r>
@@ -4697,6 +4987,7 @@
         <w:rPr>
           <w:noProof/>
         </w:rPr>
+        <w:lastRenderedPageBreak/>
         <w:drawing>
           <wp:inline distT="0" distB="0" distL="0" distR="0" wp14:anchorId="00066ABD" wp14:editId="11399062">
             <wp:extent cx="2876550" cy="3114675"/>
@@ -4739,57 +5030,49 @@
         <w:spacing w:line="360" w:lineRule="auto"/>
         <w:rPr>
           <w:rFonts w:ascii="Times New Roman" w:hAnsi="Times New Roman" w:cs="Times New Roman"/>
-          <w:sz w:val="28"/>
-          <w:szCs w:val="28"/>
-        </w:rPr>
-      </w:pPr>
-      <w:r>
-        <w:rPr>
-          <w:rFonts w:ascii="Times New Roman" w:hAnsi="Times New Roman" w:cs="Times New Roman"/>
-          <w:sz w:val="28"/>
-          <w:szCs w:val="28"/>
-        </w:rPr>
-        <w:t xml:space="preserve">                                            Рис. </w:t>
-      </w:r>
-      <w:r>
-        <w:rPr>
-          <w:rFonts w:ascii="Times New Roman" w:hAnsi="Times New Roman" w:cs="Times New Roman"/>
-          <w:sz w:val="28"/>
-          <w:szCs w:val="28"/>
+          <w:sz w:val="24"/>
+          <w:szCs w:val="24"/>
+        </w:rPr>
+      </w:pPr>
+      <w:r>
+        <w:rPr>
+          <w:rFonts w:ascii="Times New Roman" w:hAnsi="Times New Roman" w:cs="Times New Roman"/>
+          <w:sz w:val="28"/>
+          <w:szCs w:val="28"/>
+        </w:rPr>
+        <w:t xml:space="preserve">                                            </w:t>
+      </w:r>
+      <w:r>
+        <w:rPr>
+          <w:rFonts w:ascii="Times New Roman" w:hAnsi="Times New Roman" w:cs="Times New Roman"/>
+          <w:sz w:val="24"/>
+          <w:szCs w:val="24"/>
+        </w:rPr>
+        <w:t xml:space="preserve">Рис. </w:t>
+      </w:r>
+      <w:r>
+        <w:rPr>
+          <w:rFonts w:ascii="Times New Roman" w:hAnsi="Times New Roman" w:cs="Times New Roman"/>
+          <w:sz w:val="24"/>
+          <w:szCs w:val="24"/>
         </w:rPr>
         <w:t>7</w:t>
       </w:r>
       <w:r>
         <w:rPr>
           <w:rFonts w:ascii="Times New Roman" w:hAnsi="Times New Roman" w:cs="Times New Roman"/>
-          <w:sz w:val="28"/>
-          <w:szCs w:val="28"/>
+          <w:sz w:val="24"/>
+          <w:szCs w:val="24"/>
         </w:rPr>
         <w:t xml:space="preserve">. Кнопка </w:t>
       </w:r>
       <w:r>
         <w:rPr>
           <w:rFonts w:ascii="Times New Roman" w:hAnsi="Times New Roman" w:cs="Times New Roman"/>
-          <w:sz w:val="28"/>
-          <w:szCs w:val="28"/>
-        </w:rPr>
-        <w:t>«</w:t>
-      </w:r>
-      <w:r>
-        <w:rPr>
-          <w:rFonts w:ascii="Times New Roman" w:hAnsi="Times New Roman" w:cs="Times New Roman"/>
-          <w:sz w:val="28"/>
-          <w:szCs w:val="28"/>
-        </w:rPr>
-        <w:t>Добавить</w:t>
-      </w:r>
-      <w:r>
-        <w:rPr>
-          <w:rFonts w:ascii="Times New Roman" w:hAnsi="Times New Roman" w:cs="Times New Roman"/>
-          <w:sz w:val="28"/>
-          <w:szCs w:val="28"/>
-        </w:rPr>
-        <w:t>»</w:t>
+          <w:sz w:val="24"/>
+          <w:szCs w:val="24"/>
+        </w:rPr>
+        <w:t>«Добавить»</w:t>
       </w:r>
     </w:p>
     <w:p>
@@ -5082,15 +5365,294 @@
         </w:rPr>
         <w:t xml:space="preserve"> можно ввести как числовое, так и качественное значение.</w:t>
       </w:r>
-    </w:p>
-    <w:p>
-      <w:pPr>
-        <w:rPr>
-          <w:rFonts w:ascii="Times New Roman" w:hAnsi="Times New Roman" w:cs="Times New Roman"/>
-          <w:sz w:val="28"/>
-          <w:szCs w:val="28"/>
-        </w:rPr>
-      </w:pPr>
+      <w:r>
+        <w:rPr>
+          <w:rFonts w:ascii="Times New Roman" w:hAnsi="Times New Roman" w:cs="Times New Roman"/>
+          <w:sz w:val="28"/>
+          <w:szCs w:val="28"/>
+        </w:rPr>
+        <w:t xml:space="preserve"> Также происходит проверка на повторение элемента </w:t>
+      </w:r>
+      <w:r>
+        <w:rPr>
+          <w:rFonts w:ascii="Times New Roman" w:hAnsi="Times New Roman" w:cs="Times New Roman"/>
+          <w:sz w:val="28"/>
+          <w:szCs w:val="28"/>
+        </w:rPr>
+        <w:t>«</w:t>
+      </w:r>
+      <w:r>
+        <w:rPr>
+          <w:rFonts w:ascii="Times New Roman" w:hAnsi="Times New Roman" w:cs="Times New Roman"/>
+          <w:sz w:val="28"/>
+          <w:szCs w:val="28"/>
+        </w:rPr>
+        <w:t>Номер сотрудника</w:t>
+      </w:r>
+      <w:r>
+        <w:rPr>
+          <w:rFonts w:ascii="Times New Roman" w:hAnsi="Times New Roman" w:cs="Times New Roman"/>
+          <w:sz w:val="28"/>
+          <w:szCs w:val="28"/>
+        </w:rPr>
+        <w:t>»</w:t>
+      </w:r>
+      <w:r>
+        <w:rPr>
+          <w:rFonts w:ascii="Times New Roman" w:hAnsi="Times New Roman" w:cs="Times New Roman"/>
+          <w:sz w:val="28"/>
+          <w:szCs w:val="28"/>
+        </w:rPr>
+        <w:t xml:space="preserve"> и комбинации из </w:t>
+      </w:r>
+      <w:r>
+        <w:rPr>
+          <w:rFonts w:ascii="Times New Roman" w:hAnsi="Times New Roman" w:cs="Times New Roman"/>
+          <w:sz w:val="28"/>
+          <w:szCs w:val="28"/>
+        </w:rPr>
+        <w:t>«</w:t>
+      </w:r>
+      <w:r>
+        <w:rPr>
+          <w:rFonts w:ascii="Times New Roman" w:hAnsi="Times New Roman" w:cs="Times New Roman"/>
+          <w:sz w:val="28"/>
+          <w:szCs w:val="28"/>
+        </w:rPr>
+        <w:t>Специальность</w:t>
+      </w:r>
+      <w:r>
+        <w:rPr>
+          <w:rFonts w:ascii="Times New Roman" w:hAnsi="Times New Roman" w:cs="Times New Roman"/>
+          <w:sz w:val="28"/>
+          <w:szCs w:val="28"/>
+        </w:rPr>
+        <w:t>»</w:t>
+      </w:r>
+      <w:r>
+        <w:rPr>
+          <w:rFonts w:ascii="Times New Roman" w:hAnsi="Times New Roman" w:cs="Times New Roman"/>
+          <w:sz w:val="28"/>
+          <w:szCs w:val="28"/>
+        </w:rPr>
+        <w:t xml:space="preserve"> и </w:t>
+      </w:r>
+      <w:r>
+        <w:rPr>
+          <w:rFonts w:ascii="Times New Roman" w:hAnsi="Times New Roman" w:cs="Times New Roman"/>
+          <w:sz w:val="28"/>
+          <w:szCs w:val="28"/>
+        </w:rPr>
+        <w:t>«</w:t>
+      </w:r>
+      <w:r>
+        <w:rPr>
+          <w:rFonts w:ascii="Times New Roman" w:hAnsi="Times New Roman" w:cs="Times New Roman"/>
+          <w:sz w:val="28"/>
+          <w:szCs w:val="28"/>
+        </w:rPr>
+        <w:t>Город</w:t>
+      </w:r>
+      <w:r>
+        <w:rPr>
+          <w:rFonts w:ascii="Times New Roman" w:hAnsi="Times New Roman" w:cs="Times New Roman"/>
+          <w:sz w:val="28"/>
+          <w:szCs w:val="28"/>
+        </w:rPr>
+        <w:t>»</w:t>
+      </w:r>
+      <w:r>
+        <w:rPr>
+          <w:rFonts w:ascii="Times New Roman" w:hAnsi="Times New Roman" w:cs="Times New Roman"/>
+          <w:sz w:val="28"/>
+          <w:szCs w:val="28"/>
+        </w:rPr>
+        <w:t xml:space="preserve">, так как эти элементы являются </w:t>
+      </w:r>
+      <w:r>
+        <w:rPr>
+          <w:rFonts w:ascii="Times New Roman" w:hAnsi="Times New Roman" w:cs="Times New Roman"/>
+          <w:sz w:val="28"/>
+          <w:szCs w:val="28"/>
+        </w:rPr>
+        <w:t>«</w:t>
+      </w:r>
+      <w:r>
+        <w:rPr>
+          <w:rFonts w:ascii="Times New Roman" w:hAnsi="Times New Roman" w:cs="Times New Roman"/>
+          <w:sz w:val="28"/>
+          <w:szCs w:val="28"/>
+        </w:rPr>
+        <w:t>ключами</w:t>
+      </w:r>
+      <w:r>
+        <w:rPr>
+          <w:rFonts w:ascii="Times New Roman" w:hAnsi="Times New Roman" w:cs="Times New Roman"/>
+          <w:sz w:val="28"/>
+          <w:szCs w:val="28"/>
+        </w:rPr>
+        <w:t>»</w:t>
+      </w:r>
+      <w:r>
+        <w:rPr>
+          <w:rFonts w:ascii="Times New Roman" w:hAnsi="Times New Roman" w:cs="Times New Roman"/>
+          <w:sz w:val="28"/>
+          <w:szCs w:val="28"/>
+        </w:rPr>
+        <w:t xml:space="preserve"> к базе данных.</w:t>
+      </w:r>
+      <w:r>
+        <w:rPr>
+          <w:rFonts w:ascii="Times New Roman" w:hAnsi="Times New Roman" w:cs="Times New Roman"/>
+          <w:sz w:val="28"/>
+          <w:szCs w:val="28"/>
+        </w:rPr>
+        <w:t xml:space="preserve"> Для таблиц </w:t>
+      </w:r>
+      <w:r>
+        <w:rPr>
+          <w:rFonts w:ascii="Times New Roman" w:hAnsi="Times New Roman" w:cs="Times New Roman"/>
+          <w:sz w:val="28"/>
+          <w:szCs w:val="28"/>
+        </w:rPr>
+        <w:t>«</w:t>
+      </w:r>
+      <w:r>
+        <w:rPr>
+          <w:rFonts w:ascii="Times New Roman" w:hAnsi="Times New Roman" w:cs="Times New Roman"/>
+          <w:sz w:val="28"/>
+          <w:szCs w:val="28"/>
+        </w:rPr>
+        <w:t>Сотрудник</w:t>
+      </w:r>
+      <w:r>
+        <w:rPr>
+          <w:rFonts w:ascii="Times New Roman" w:hAnsi="Times New Roman" w:cs="Times New Roman"/>
+          <w:sz w:val="28"/>
+          <w:szCs w:val="28"/>
+        </w:rPr>
+        <w:t>»</w:t>
+      </w:r>
+      <w:r>
+        <w:rPr>
+          <w:rFonts w:ascii="Times New Roman" w:hAnsi="Times New Roman" w:cs="Times New Roman"/>
+          <w:sz w:val="28"/>
+          <w:szCs w:val="28"/>
+        </w:rPr>
+        <w:t xml:space="preserve">, </w:t>
+      </w:r>
+      <w:r>
+        <w:rPr>
+          <w:rFonts w:ascii="Times New Roman" w:hAnsi="Times New Roman" w:cs="Times New Roman"/>
+          <w:sz w:val="28"/>
+          <w:szCs w:val="28"/>
+        </w:rPr>
+        <w:t>«</w:t>
+      </w:r>
+      <w:r>
+        <w:rPr>
+          <w:rFonts w:ascii="Times New Roman" w:hAnsi="Times New Roman" w:cs="Times New Roman"/>
+          <w:sz w:val="28"/>
+          <w:szCs w:val="28"/>
+        </w:rPr>
+        <w:t>Часы</w:t>
+      </w:r>
+      <w:r>
+        <w:rPr>
+          <w:rFonts w:ascii="Times New Roman" w:hAnsi="Times New Roman" w:cs="Times New Roman"/>
+          <w:sz w:val="28"/>
+          <w:szCs w:val="28"/>
+        </w:rPr>
+        <w:t>»</w:t>
+      </w:r>
+      <w:r>
+        <w:rPr>
+          <w:rFonts w:ascii="Times New Roman" w:hAnsi="Times New Roman" w:cs="Times New Roman"/>
+          <w:sz w:val="28"/>
+          <w:szCs w:val="28"/>
+        </w:rPr>
+        <w:t xml:space="preserve"> и </w:t>
+      </w:r>
+      <w:r>
+        <w:rPr>
+          <w:rFonts w:ascii="Times New Roman" w:hAnsi="Times New Roman" w:cs="Times New Roman"/>
+          <w:sz w:val="28"/>
+          <w:szCs w:val="28"/>
+        </w:rPr>
+        <w:t>«</w:t>
+      </w:r>
+      <w:r>
+        <w:rPr>
+          <w:rFonts w:ascii="Times New Roman" w:hAnsi="Times New Roman" w:cs="Times New Roman"/>
+          <w:sz w:val="28"/>
+          <w:szCs w:val="28"/>
+        </w:rPr>
+        <w:t>Работы</w:t>
+      </w:r>
+      <w:r>
+        <w:rPr>
+          <w:rFonts w:ascii="Times New Roman" w:hAnsi="Times New Roman" w:cs="Times New Roman"/>
+          <w:sz w:val="28"/>
+          <w:szCs w:val="28"/>
+        </w:rPr>
+        <w:t>»</w:t>
+      </w:r>
+      <w:r>
+        <w:rPr>
+          <w:rFonts w:ascii="Times New Roman" w:hAnsi="Times New Roman" w:cs="Times New Roman"/>
+          <w:sz w:val="28"/>
+          <w:szCs w:val="28"/>
+        </w:rPr>
+        <w:t xml:space="preserve"> при добавлении элемента некоторые поля будут неактивными, так как эти таблицы находятся в третьей нормальной форме.</w:t>
+      </w:r>
+      <w:r>
+        <w:rPr>
+          <w:rFonts w:ascii="Times New Roman" w:hAnsi="Times New Roman" w:cs="Times New Roman"/>
+          <w:sz w:val="28"/>
+          <w:szCs w:val="28"/>
+        </w:rPr>
+        <w:t xml:space="preserve"> </w:t>
+      </w:r>
+      <w:r>
+        <w:rPr>
+          <w:rFonts w:ascii="Times New Roman" w:hAnsi="Times New Roman" w:cs="Times New Roman"/>
+          <w:sz w:val="28"/>
+          <w:szCs w:val="28"/>
+        </w:rPr>
+        <w:t>Д</w:t>
+      </w:r>
+      <w:r>
+        <w:rPr>
+          <w:rFonts w:ascii="Times New Roman" w:hAnsi="Times New Roman" w:cs="Times New Roman"/>
+          <w:sz w:val="28"/>
+          <w:szCs w:val="28"/>
+        </w:rPr>
+        <w:t>обавлени</w:t>
+      </w:r>
+      <w:r>
+        <w:rPr>
+          <w:rFonts w:ascii="Times New Roman" w:hAnsi="Times New Roman" w:cs="Times New Roman"/>
+          <w:sz w:val="28"/>
+          <w:szCs w:val="28"/>
+        </w:rPr>
+        <w:t>е</w:t>
+      </w:r>
+      <w:r>
+        <w:rPr>
+          <w:rFonts w:ascii="Times New Roman" w:hAnsi="Times New Roman" w:cs="Times New Roman"/>
+          <w:sz w:val="28"/>
+          <w:szCs w:val="28"/>
+        </w:rPr>
+        <w:t xml:space="preserve"> строки в полную таблицу</w:t>
+      </w:r>
+      <w:r>
+        <w:rPr>
+          <w:rFonts w:ascii="Times New Roman" w:hAnsi="Times New Roman" w:cs="Times New Roman"/>
+          <w:sz w:val="28"/>
+          <w:szCs w:val="28"/>
+        </w:rPr>
+        <w:t xml:space="preserve"> невозможно, так как она собирается из справочников в третьей нормальной форме.</w:t>
+      </w:r>
       <w:r>
         <w:rPr>
           <w:rFonts w:ascii="Times New Roman" w:hAnsi="Times New Roman" w:cs="Times New Roman"/>
@@ -5113,7 +5675,7 @@
           <w:szCs w:val="36"/>
         </w:rPr>
       </w:pPr>
-      <w:bookmarkStart w:id="10" w:name="_Toc43778407"/>
+      <w:bookmarkStart w:id="10" w:name="_Toc44262874"/>
       <w:r>
         <w:rPr>
           <w:rFonts w:ascii="Times New Roman" w:hAnsi="Times New Roman" w:cs="Times New Roman"/>
@@ -5189,6 +5751,110 @@
         </w:rPr>
         <w:t>выбор нескольких полей.</w:t>
       </w:r>
+      <w:r>
+        <w:rPr>
+          <w:rFonts w:ascii="Times New Roman" w:hAnsi="Times New Roman" w:cs="Times New Roman"/>
+          <w:sz w:val="28"/>
+          <w:szCs w:val="28"/>
+        </w:rPr>
+        <w:t xml:space="preserve"> При удалении элемента из полной таблицы стирается вся информация об этих элементах из таблиц в третьей нормальной форме (</w:t>
+      </w:r>
+      <w:r>
+        <w:rPr>
+          <w:rFonts w:ascii="Times New Roman" w:hAnsi="Times New Roman" w:cs="Times New Roman"/>
+          <w:sz w:val="28"/>
+          <w:szCs w:val="28"/>
+        </w:rPr>
+        <w:t>«</w:t>
+      </w:r>
+      <w:r>
+        <w:rPr>
+          <w:rFonts w:ascii="Times New Roman" w:hAnsi="Times New Roman" w:cs="Times New Roman"/>
+          <w:sz w:val="28"/>
+          <w:szCs w:val="28"/>
+        </w:rPr>
+        <w:t>Сотрудник</w:t>
+      </w:r>
+      <w:r>
+        <w:rPr>
+          <w:rFonts w:ascii="Times New Roman" w:hAnsi="Times New Roman" w:cs="Times New Roman"/>
+          <w:sz w:val="28"/>
+          <w:szCs w:val="28"/>
+        </w:rPr>
+        <w:t>»</w:t>
+      </w:r>
+      <w:r>
+        <w:rPr>
+          <w:rFonts w:ascii="Times New Roman" w:hAnsi="Times New Roman" w:cs="Times New Roman"/>
+          <w:sz w:val="28"/>
+          <w:szCs w:val="28"/>
+        </w:rPr>
+        <w:t xml:space="preserve">, </w:t>
+      </w:r>
+      <w:r>
+        <w:rPr>
+          <w:rFonts w:ascii="Times New Roman" w:hAnsi="Times New Roman" w:cs="Times New Roman"/>
+          <w:sz w:val="28"/>
+          <w:szCs w:val="28"/>
+        </w:rPr>
+        <w:t>«</w:t>
+      </w:r>
+      <w:r>
+        <w:rPr>
+          <w:rFonts w:ascii="Times New Roman" w:hAnsi="Times New Roman" w:cs="Times New Roman"/>
+          <w:sz w:val="28"/>
+          <w:szCs w:val="28"/>
+        </w:rPr>
+        <w:t>Часы</w:t>
+      </w:r>
+      <w:r>
+        <w:rPr>
+          <w:rFonts w:ascii="Times New Roman" w:hAnsi="Times New Roman" w:cs="Times New Roman"/>
+          <w:sz w:val="28"/>
+          <w:szCs w:val="28"/>
+        </w:rPr>
+        <w:t>»</w:t>
+      </w:r>
+      <w:r>
+        <w:rPr>
+          <w:rFonts w:ascii="Times New Roman" w:hAnsi="Times New Roman" w:cs="Times New Roman"/>
+          <w:sz w:val="28"/>
+          <w:szCs w:val="28"/>
+        </w:rPr>
+        <w:t xml:space="preserve"> и </w:t>
+      </w:r>
+      <w:r>
+        <w:rPr>
+          <w:rFonts w:ascii="Times New Roman" w:hAnsi="Times New Roman" w:cs="Times New Roman"/>
+          <w:sz w:val="28"/>
+          <w:szCs w:val="28"/>
+        </w:rPr>
+        <w:t>«</w:t>
+      </w:r>
+      <w:r>
+        <w:rPr>
+          <w:rFonts w:ascii="Times New Roman" w:hAnsi="Times New Roman" w:cs="Times New Roman"/>
+          <w:sz w:val="28"/>
+          <w:szCs w:val="28"/>
+        </w:rPr>
+        <w:t>Работы</w:t>
+      </w:r>
+      <w:r>
+        <w:rPr>
+          <w:rFonts w:ascii="Times New Roman" w:hAnsi="Times New Roman" w:cs="Times New Roman"/>
+          <w:sz w:val="28"/>
+          <w:szCs w:val="28"/>
+        </w:rPr>
+        <w:t>»</w:t>
+      </w:r>
+      <w:r>
+        <w:rPr>
+          <w:rFonts w:ascii="Times New Roman" w:hAnsi="Times New Roman" w:cs="Times New Roman"/>
+          <w:sz w:val="28"/>
+          <w:szCs w:val="28"/>
+        </w:rPr>
+        <w:t>).</w:t>
+      </w:r>
     </w:p>
     <w:p>
       <w:pPr>
@@ -5204,10 +5870,10 @@
           <w:noProof/>
         </w:rPr>
         <w:drawing>
-          <wp:inline distT="0" distB="0" distL="0" distR="0" wp14:anchorId="750F6089" wp14:editId="2E96B07D">
+          <wp:inline distT="0" distB="0" distL="0" distR="0" wp14:anchorId="60860E79" wp14:editId="0057C196">
             <wp:extent cx="5940425" cy="3568700"/>
             <wp:effectExtent l="0" t="0" r="3175" b="0"/>
-            <wp:docPr id="20" name="Рисунок 20"/>
+            <wp:docPr id="4" name="Рисунок 4"/>
             <wp:cNvGraphicFramePr>
               <a:graphicFrameLocks xmlns:a="http://schemas.openxmlformats.org/drawingml/2006/main" noChangeAspect="1"/>
             </wp:cNvGraphicFramePr>
@@ -5246,31 +5912,31 @@
         <w:jc w:val="center"/>
         <w:rPr>
           <w:rFonts w:ascii="Times New Roman" w:hAnsi="Times New Roman" w:cs="Times New Roman"/>
-          <w:sz w:val="28"/>
-          <w:szCs w:val="28"/>
-        </w:rPr>
-      </w:pPr>
-      <w:r>
-        <w:rPr>
-          <w:rFonts w:ascii="Times New Roman" w:hAnsi="Times New Roman" w:cs="Times New Roman"/>
-          <w:sz w:val="28"/>
-          <w:szCs w:val="28"/>
+          <w:sz w:val="24"/>
+          <w:szCs w:val="24"/>
+        </w:rPr>
+      </w:pPr>
+      <w:r>
+        <w:rPr>
+          <w:rFonts w:ascii="Times New Roman" w:hAnsi="Times New Roman" w:cs="Times New Roman"/>
+          <w:sz w:val="24"/>
+          <w:szCs w:val="24"/>
         </w:rPr>
         <w:t xml:space="preserve">Рис. </w:t>
       </w:r>
       <w:r>
         <w:rPr>
           <w:rFonts w:ascii="Times New Roman" w:hAnsi="Times New Roman" w:cs="Times New Roman"/>
-          <w:sz w:val="28"/>
-          <w:szCs w:val="28"/>
+          <w:sz w:val="24"/>
+          <w:szCs w:val="24"/>
         </w:rPr>
         <w:t>7</w:t>
       </w:r>
       <w:r>
         <w:rPr>
           <w:rFonts w:ascii="Times New Roman" w:hAnsi="Times New Roman" w:cs="Times New Roman"/>
-          <w:sz w:val="28"/>
-          <w:szCs w:val="28"/>
+          <w:sz w:val="24"/>
+          <w:szCs w:val="24"/>
         </w:rPr>
         <w:t>. Выбор нескольких элементов</w:t>
       </w:r>
@@ -5299,7 +5965,23 @@
           <w:sz w:val="28"/>
           <w:szCs w:val="28"/>
         </w:rPr>
-        <w:t>, поэтому пользователю необходимо быть уверенным, что данные строки ему больше не понадобятся.</w:t>
+        <w:t xml:space="preserve">, поэтому пользователю необходимо быть уверенным, что </w:t>
+      </w:r>
+      <w:r>
+        <w:rPr>
+          <w:rFonts w:ascii="Times New Roman" w:hAnsi="Times New Roman" w:cs="Times New Roman"/>
+          <w:sz w:val="28"/>
+          <w:szCs w:val="28"/>
+        </w:rPr>
+        <w:t>выбранные</w:t>
+      </w:r>
+      <w:r>
+        <w:rPr>
+          <w:rFonts w:ascii="Times New Roman" w:hAnsi="Times New Roman" w:cs="Times New Roman"/>
+          <w:sz w:val="28"/>
+          <w:szCs w:val="28"/>
+        </w:rPr>
+        <w:t xml:space="preserve"> строки ему больше не понадобятся.</w:t>
       </w:r>
     </w:p>
     <w:p>
@@ -5347,7 +6029,7 @@
           <w:szCs w:val="36"/>
         </w:rPr>
       </w:pPr>
-      <w:bookmarkStart w:id="11" w:name="_Toc43778408"/>
+      <w:bookmarkStart w:id="11" w:name="_Toc44262875"/>
       <w:r>
         <w:rPr>
           <w:rFonts w:ascii="Times New Roman" w:hAnsi="Times New Roman" w:cs="Times New Roman"/>
@@ -5468,7 +6150,6 @@
           <w:rFonts w:ascii="Times New Roman" w:hAnsi="Times New Roman" w:cs="Times New Roman"/>
           <w:sz w:val="28"/>
           <w:szCs w:val="28"/>
-          <w:lang w:val="en-US"/>
         </w:rPr>
         <w:t>8</w:t>
       </w:r>
@@ -5498,10 +6179,10 @@
           <w:noProof/>
         </w:rPr>
         <w:drawing>
-          <wp:inline distT="0" distB="0" distL="0" distR="0" wp14:anchorId="05BD6315" wp14:editId="4D8ED3ED">
-            <wp:extent cx="2876550" cy="3114675"/>
+          <wp:inline distT="0" distB="0" distL="0" distR="0" wp14:anchorId="60F8CCBA" wp14:editId="43D2D52F">
+            <wp:extent cx="3162300" cy="3114675"/>
             <wp:effectExtent l="0" t="0" r="0" b="9525"/>
-            <wp:docPr id="22" name="Рисунок 22"/>
+            <wp:docPr id="5" name="Рисунок 5"/>
             <wp:cNvGraphicFramePr>
               <a:graphicFrameLocks xmlns:a="http://schemas.openxmlformats.org/drawingml/2006/main" noChangeAspect="1"/>
             </wp:cNvGraphicFramePr>
@@ -5521,7 +6202,7 @@
                   <pic:spPr>
                     <a:xfrm>
                       <a:off x="0" y="0"/>
-                      <a:ext cx="2876550" cy="3114675"/>
+                      <a:ext cx="3162300" cy="3114675"/>
                     </a:xfrm>
                     <a:prstGeom prst="rect">
                       <a:avLst/>
@@ -5540,58 +6221,41 @@
         <w:jc w:val="center"/>
         <w:rPr>
           <w:rFonts w:ascii="Times New Roman" w:hAnsi="Times New Roman" w:cs="Times New Roman"/>
-          <w:sz w:val="28"/>
-          <w:szCs w:val="28"/>
-        </w:rPr>
-      </w:pPr>
-      <w:r>
-        <w:rPr>
-          <w:rFonts w:ascii="Times New Roman" w:hAnsi="Times New Roman" w:cs="Times New Roman"/>
-          <w:sz w:val="28"/>
-          <w:szCs w:val="28"/>
+          <w:sz w:val="24"/>
+          <w:szCs w:val="24"/>
+        </w:rPr>
+      </w:pPr>
+      <w:r>
+        <w:rPr>
+          <w:rFonts w:ascii="Times New Roman" w:hAnsi="Times New Roman" w:cs="Times New Roman"/>
+          <w:sz w:val="24"/>
+          <w:szCs w:val="24"/>
         </w:rPr>
         <w:t xml:space="preserve">Рис. </w:t>
       </w:r>
       <w:r>
         <w:rPr>
           <w:rFonts w:ascii="Times New Roman" w:hAnsi="Times New Roman" w:cs="Times New Roman"/>
-          <w:sz w:val="28"/>
-          <w:szCs w:val="28"/>
-          <w:lang w:val="en-US"/>
+          <w:sz w:val="24"/>
+          <w:szCs w:val="24"/>
         </w:rPr>
         <w:t>8</w:t>
       </w:r>
       <w:r>
         <w:rPr>
           <w:rFonts w:ascii="Times New Roman" w:hAnsi="Times New Roman" w:cs="Times New Roman"/>
-          <w:sz w:val="28"/>
-          <w:szCs w:val="28"/>
+          <w:sz w:val="24"/>
+          <w:szCs w:val="24"/>
         </w:rPr>
         <w:t xml:space="preserve">. Команда </w:t>
       </w:r>
       <w:r>
         <w:rPr>
           <w:rFonts w:ascii="Times New Roman" w:hAnsi="Times New Roman" w:cs="Times New Roman"/>
-          <w:sz w:val="28"/>
-          <w:szCs w:val="28"/>
-        </w:rPr>
-        <w:t>«</w:t>
-      </w:r>
-      <w:r>
-        <w:rPr>
-          <w:rFonts w:ascii="Times New Roman" w:hAnsi="Times New Roman" w:cs="Times New Roman"/>
-          <w:sz w:val="28"/>
-          <w:szCs w:val="28"/>
-        </w:rPr>
-        <w:t>Изменить</w:t>
-      </w:r>
-      <w:r>
-        <w:rPr>
-          <w:rFonts w:ascii="Times New Roman" w:hAnsi="Times New Roman" w:cs="Times New Roman"/>
-          <w:sz w:val="28"/>
-          <w:szCs w:val="28"/>
-        </w:rPr>
-        <w:t>»</w:t>
+          <w:sz w:val="24"/>
+          <w:szCs w:val="24"/>
+        </w:rPr>
+        <w:t>«Изменить»</w:t>
       </w:r>
     </w:p>
     <w:p>
@@ -5643,6 +6307,14 @@
           <w:szCs w:val="28"/>
         </w:rPr>
         <w:t xml:space="preserve"> происходит проверка значений в полях. Кнопка может быть неактивна, если не выбрана строка, которую необходимо отредактировать</w:t>
+      </w:r>
+      <w:r>
+        <w:rPr>
+          <w:rFonts w:ascii="Times New Roman" w:hAnsi="Times New Roman" w:cs="Times New Roman"/>
+          <w:sz w:val="28"/>
+          <w:szCs w:val="28"/>
+        </w:rPr>
+        <w:t>.</w:t>
       </w:r>
     </w:p>
     <w:p>
@@ -5668,7 +6340,7 @@
           <w:szCs w:val="36"/>
         </w:rPr>
       </w:pPr>
-      <w:bookmarkStart w:id="12" w:name="_Toc43778409"/>
+      <w:bookmarkStart w:id="12" w:name="_Toc44262876"/>
       <w:r>
         <w:rPr>
           <w:rFonts w:ascii="Times New Roman" w:hAnsi="Times New Roman" w:cs="Times New Roman"/>
@@ -5976,6 +6648,14 @@
           <w:sz w:val="28"/>
           <w:szCs w:val="28"/>
         </w:rPr>
+        <w:t>, а название файла будет соответствовать английскому названию выбранного метода анализа</w:t>
+      </w:r>
+      <w:r>
+        <w:rPr>
+          <w:rFonts w:ascii="Times New Roman" w:hAnsi="Times New Roman" w:cs="Times New Roman"/>
+          <w:sz w:val="28"/>
+          <w:szCs w:val="28"/>
+        </w:rPr>
         <w:t xml:space="preserve">. Для методов </w:t>
       </w:r>
       <w:r>
@@ -6056,7 +6736,7 @@
           <w:sz w:val="28"/>
           <w:szCs w:val="28"/>
         </w:rPr>
-        <w:t>Сохранить</w:t>
+        <w:t>Экспорт</w:t>
       </w:r>
       <w:r>
         <w:rPr>
@@ -6065,6 +6745,14 @@
           <w:szCs w:val="28"/>
         </w:rPr>
         <w:t>»</w:t>
+      </w:r>
+      <w:r>
+        <w:rPr>
+          <w:rFonts w:ascii="Times New Roman" w:hAnsi="Times New Roman" w:cs="Times New Roman"/>
+          <w:sz w:val="28"/>
+          <w:szCs w:val="28"/>
+        </w:rPr>
+        <w:t xml:space="preserve"> вверху слева окна анализа</w:t>
       </w:r>
       <w:r>
         <w:rPr>
@@ -6125,7 +6813,7 @@
           <w:szCs w:val="36"/>
         </w:rPr>
       </w:pPr>
-      <w:bookmarkStart w:id="13" w:name="_Toc43778410"/>
+      <w:bookmarkStart w:id="13" w:name="_Toc44262877"/>
       <w:r>
         <w:rPr>
           <w:rFonts w:ascii="Times New Roman" w:hAnsi="Times New Roman" w:cs="Times New Roman"/>
@@ -6227,7 +6915,31 @@
           <w:sz w:val="28"/>
           <w:szCs w:val="28"/>
         </w:rPr>
-        <w:t>. После нажатия кнопки появляется окно, в котором необходимо выбрать значения, по которым будет фильтроваться таблица (Рис. 9). В итоге ко всем вкладкам таблицы будут применены данные фильтры (Рис. 10).</w:t>
+        <w:t>. После нажатия кнопки появляется окно, в котором необходимо выбрать значения, по которым будет фильтроваться таблица (Рис. 9).</w:t>
+      </w:r>
+      <w:r>
+        <w:rPr>
+          <w:rFonts w:ascii="Times New Roman" w:hAnsi="Times New Roman" w:cs="Times New Roman"/>
+          <w:sz w:val="28"/>
+          <w:szCs w:val="28"/>
+        </w:rPr>
+        <w:t xml:space="preserve"> Также можно ввести необходимое значение вручную.</w:t>
+      </w:r>
+      <w:r>
+        <w:rPr>
+          <w:rFonts w:ascii="Times New Roman" w:hAnsi="Times New Roman" w:cs="Times New Roman"/>
+          <w:sz w:val="28"/>
+          <w:szCs w:val="28"/>
+        </w:rPr>
+        <w:t xml:space="preserve"> Пользователь выбирает значения из всех возможных, которые присутствуют в таблице.</w:t>
+      </w:r>
+      <w:r>
+        <w:rPr>
+          <w:rFonts w:ascii="Times New Roman" w:hAnsi="Times New Roman" w:cs="Times New Roman"/>
+          <w:sz w:val="28"/>
+          <w:szCs w:val="28"/>
+        </w:rPr>
+        <w:t xml:space="preserve"> В итоге ко всем вкладкам таблицы будут применены данные фильтры (Рис. 10).</w:t>
       </w:r>
     </w:p>
     <w:p>
@@ -6245,10 +6957,10 @@
           <w:noProof/>
         </w:rPr>
         <w:drawing>
-          <wp:inline distT="0" distB="0" distL="0" distR="0" wp14:anchorId="77DF9A55" wp14:editId="5830B167">
-            <wp:extent cx="2876550" cy="3114675"/>
-            <wp:effectExtent l="0" t="0" r="0" b="9525"/>
-            <wp:docPr id="24" name="Рисунок 24"/>
+          <wp:inline distT="0" distB="0" distL="0" distR="0" wp14:anchorId="240D27F1" wp14:editId="670B2D2F">
+            <wp:extent cx="3067050" cy="3320945"/>
+            <wp:effectExtent l="0" t="0" r="0" b="0"/>
+            <wp:docPr id="3" name="Рисунок 3"/>
             <wp:cNvGraphicFramePr>
               <a:graphicFrameLocks xmlns:a="http://schemas.openxmlformats.org/drawingml/2006/main" noChangeAspect="1"/>
             </wp:cNvGraphicFramePr>
@@ -6268,7 +6980,7 @@
                   <pic:spPr>
                     <a:xfrm>
                       <a:off x="0" y="0"/>
-                      <a:ext cx="2876550" cy="3114675"/>
+                      <a:ext cx="3073142" cy="3327541"/>
                     </a:xfrm>
                     <a:prstGeom prst="rect">
                       <a:avLst/>
@@ -6287,31 +6999,31 @@
         <w:jc w:val="center"/>
         <w:rPr>
           <w:rFonts w:ascii="Times New Roman" w:hAnsi="Times New Roman" w:cs="Times New Roman"/>
-          <w:sz w:val="28"/>
-          <w:szCs w:val="28"/>
-        </w:rPr>
-      </w:pPr>
-      <w:r>
-        <w:rPr>
-          <w:rFonts w:ascii="Times New Roman" w:hAnsi="Times New Roman" w:cs="Times New Roman"/>
-          <w:sz w:val="28"/>
-          <w:szCs w:val="28"/>
+          <w:sz w:val="24"/>
+          <w:szCs w:val="24"/>
+        </w:rPr>
+      </w:pPr>
+      <w:r>
+        <w:rPr>
+          <w:rFonts w:ascii="Times New Roman" w:hAnsi="Times New Roman" w:cs="Times New Roman"/>
+          <w:sz w:val="24"/>
+          <w:szCs w:val="24"/>
         </w:rPr>
         <w:t xml:space="preserve">Рис. </w:t>
       </w:r>
       <w:r>
         <w:rPr>
           <w:rFonts w:ascii="Times New Roman" w:hAnsi="Times New Roman" w:cs="Times New Roman"/>
-          <w:sz w:val="28"/>
-          <w:szCs w:val="28"/>
+          <w:sz w:val="24"/>
+          <w:szCs w:val="24"/>
         </w:rPr>
         <w:t>9</w:t>
       </w:r>
       <w:r>
         <w:rPr>
           <w:rFonts w:ascii="Times New Roman" w:hAnsi="Times New Roman" w:cs="Times New Roman"/>
-          <w:sz w:val="28"/>
-          <w:szCs w:val="28"/>
+          <w:sz w:val="24"/>
+          <w:szCs w:val="24"/>
         </w:rPr>
         <w:t>. Окно фильтров</w:t>
       </w:r>
@@ -6332,10 +7044,10 @@
         </w:rPr>
         <w:lastRenderedPageBreak/>
         <w:drawing>
-          <wp:inline distT="0" distB="0" distL="0" distR="0" wp14:anchorId="1198A602" wp14:editId="61B926A2">
+          <wp:inline distT="0" distB="0" distL="0" distR="0" wp14:anchorId="3043757B" wp14:editId="167B8BD9">
             <wp:extent cx="5940425" cy="3568700"/>
             <wp:effectExtent l="0" t="0" r="3175" b="0"/>
-            <wp:docPr id="25" name="Рисунок 25"/>
+            <wp:docPr id="6" name="Рисунок 6"/>
             <wp:cNvGraphicFramePr>
               <a:graphicFrameLocks xmlns:a="http://schemas.openxmlformats.org/drawingml/2006/main" noChangeAspect="1"/>
             </wp:cNvGraphicFramePr>
@@ -6374,73 +7086,65 @@
         <w:jc w:val="center"/>
         <w:rPr>
           <w:rFonts w:ascii="Times New Roman" w:hAnsi="Times New Roman" w:cs="Times New Roman"/>
-          <w:sz w:val="28"/>
-          <w:szCs w:val="28"/>
-        </w:rPr>
-      </w:pPr>
-      <w:r>
-        <w:rPr>
-          <w:rFonts w:ascii="Times New Roman" w:hAnsi="Times New Roman" w:cs="Times New Roman"/>
-          <w:sz w:val="28"/>
-          <w:szCs w:val="28"/>
+          <w:sz w:val="24"/>
+          <w:szCs w:val="24"/>
+        </w:rPr>
+      </w:pPr>
+      <w:r>
+        <w:rPr>
+          <w:rFonts w:ascii="Times New Roman" w:hAnsi="Times New Roman" w:cs="Times New Roman"/>
+          <w:sz w:val="24"/>
+          <w:szCs w:val="24"/>
         </w:rPr>
         <w:t>Рис. 1</w:t>
       </w:r>
       <w:r>
         <w:rPr>
           <w:rFonts w:ascii="Times New Roman" w:hAnsi="Times New Roman" w:cs="Times New Roman"/>
-          <w:sz w:val="28"/>
-          <w:szCs w:val="28"/>
+          <w:sz w:val="24"/>
+          <w:szCs w:val="24"/>
         </w:rPr>
         <w:t>0</w:t>
       </w:r>
       <w:r>
         <w:rPr>
           <w:rFonts w:ascii="Times New Roman" w:hAnsi="Times New Roman" w:cs="Times New Roman"/>
-          <w:sz w:val="28"/>
-          <w:szCs w:val="28"/>
+          <w:sz w:val="24"/>
+          <w:szCs w:val="24"/>
         </w:rPr>
         <w:t xml:space="preserve">. Пример отфильтрованной таблицы по </w:t>
       </w:r>
       <w:r>
         <w:rPr>
           <w:rFonts w:ascii="Times New Roman" w:hAnsi="Times New Roman" w:cs="Times New Roman"/>
-          <w:sz w:val="28"/>
-          <w:szCs w:val="28"/>
-        </w:rPr>
-        <w:t>специальности</w:t>
-      </w:r>
-      <w:r>
-        <w:rPr>
-          <w:rFonts w:ascii="Times New Roman" w:hAnsi="Times New Roman" w:cs="Times New Roman"/>
-          <w:sz w:val="28"/>
-          <w:szCs w:val="28"/>
-        </w:rPr>
-        <w:t xml:space="preserve"> </w:t>
-      </w:r>
-      <w:r>
-        <w:rPr>
-          <w:rFonts w:ascii="Times New Roman" w:hAnsi="Times New Roman" w:cs="Times New Roman"/>
-          <w:sz w:val="28"/>
-          <w:szCs w:val="28"/>
-        </w:rPr>
-        <w:t>“</w:t>
-      </w:r>
-      <w:r>
-        <w:rPr>
-          <w:rFonts w:ascii="Times New Roman" w:hAnsi="Times New Roman" w:cs="Times New Roman"/>
-          <w:sz w:val="28"/>
-          <w:szCs w:val="28"/>
-        </w:rPr>
-        <w:t>Инженер</w:t>
-      </w:r>
-      <w:r>
-        <w:rPr>
-          <w:rFonts w:ascii="Times New Roman" w:hAnsi="Times New Roman" w:cs="Times New Roman"/>
-          <w:sz w:val="28"/>
-          <w:szCs w:val="28"/>
-        </w:rPr>
-        <w:t>”</w:t>
+          <w:sz w:val="24"/>
+          <w:szCs w:val="24"/>
+        </w:rPr>
+        <w:t xml:space="preserve">городу </w:t>
+      </w:r>
+      <w:r>
+        <w:rPr>
+          <w:rFonts w:ascii="Times New Roman" w:hAnsi="Times New Roman" w:cs="Times New Roman"/>
+          <w:sz w:val="24"/>
+          <w:szCs w:val="24"/>
+        </w:rPr>
+        <w:t>«</w:t>
+      </w:r>
+      <w:r>
+        <w:rPr>
+          <w:rFonts w:ascii="Times New Roman" w:hAnsi="Times New Roman" w:cs="Times New Roman"/>
+          <w:sz w:val="24"/>
+          <w:szCs w:val="24"/>
+        </w:rPr>
+        <w:t>Москва</w:t>
+      </w:r>
+      <w:r>
+        <w:rPr>
+          <w:rFonts w:ascii="Times New Roman" w:hAnsi="Times New Roman" w:cs="Times New Roman"/>
+          <w:sz w:val="24"/>
+          <w:szCs w:val="24"/>
+        </w:rPr>
+        <w:t>»</w:t>
       </w:r>
     </w:p>
     <w:sectPr>

</xml_diff>